<commit_message>
Finished adding integrity restrictions and datatypes to the atributes in the pdf document description per table
</commit_message>
<xml_diff>
--- a/Bases_de_datos/Justificacion ER PokemonTCG.docx
+++ b/Bases_de_datos/Justificacion ER PokemonTCG.docx
@@ -347,27 +347,7 @@
           <w:sz w:val="24"/>
           <w:szCs w:val="24"/>
         </w:rPr>
-        <w:t xml:space="preserve">Ejercicio de Modelación de Base de Datos </w:t>
-      </w:r>
-      <w:proofErr w:type="spellStart"/>
-      <w:r>
-        <w:rPr>
-          <w:rFonts w:ascii="Times New Roman" w:eastAsia="Times New Roman" w:hAnsi="Times New Roman" w:cs="Times New Roman"/>
-          <w:b/>
-          <w:sz w:val="24"/>
-          <w:szCs w:val="24"/>
-        </w:rPr>
-        <w:t>Pokemon</w:t>
-      </w:r>
-      <w:proofErr w:type="spellEnd"/>
-      <w:r>
-        <w:rPr>
-          <w:rFonts w:ascii="Times New Roman" w:eastAsia="Times New Roman" w:hAnsi="Times New Roman" w:cs="Times New Roman"/>
-          <w:b/>
-          <w:sz w:val="24"/>
-          <w:szCs w:val="24"/>
-        </w:rPr>
-        <w:t xml:space="preserve"> TCG</w:t>
+        <w:t>Ejercicio de Modelación de Base de Datos Pokemon TCG</w:t>
       </w:r>
     </w:p>
     <w:p>
@@ -716,82 +696,38 @@
           <w:u w:val="single"/>
         </w:rPr>
         <w:lastRenderedPageBreak/>
-        <w:t xml:space="preserve">Ejercicio de Modelación de Base de Datos </w:t>
-      </w:r>
-      <w:proofErr w:type="spellStart"/>
-      <w:r>
+        <w:t>Ejercicio de Modelación de Base de Datos Pokemon TCG</w:t>
+      </w:r>
+    </w:p>
+    <w:p>
+      <w:pPr>
+        <w:spacing w:line="240" w:lineRule="auto"/>
         <w:rPr>
           <w:rFonts w:ascii="Times New Roman" w:eastAsia="Times New Roman" w:hAnsi="Times New Roman" w:cs="Times New Roman"/>
           <w:b/>
-          <w:bCs/>
-          <w:sz w:val="24"/>
-          <w:szCs w:val="24"/>
-          <w:u w:val="single"/>
-        </w:rPr>
-        <w:t>Pokemon</w:t>
-      </w:r>
-      <w:proofErr w:type="spellEnd"/>
-      <w:r>
+          <w:sz w:val="24"/>
+          <w:szCs w:val="24"/>
+        </w:rPr>
+      </w:pPr>
+    </w:p>
+    <w:p>
+      <w:pPr>
+        <w:spacing w:line="240" w:lineRule="auto"/>
         <w:rPr>
           <w:rFonts w:ascii="Times New Roman" w:eastAsia="Times New Roman" w:hAnsi="Times New Roman" w:cs="Times New Roman"/>
           <w:b/>
-          <w:bCs/>
-          <w:sz w:val="24"/>
-          <w:szCs w:val="24"/>
-          <w:u w:val="single"/>
-        </w:rPr>
-        <w:t xml:space="preserve"> TCG</w:t>
-      </w:r>
-    </w:p>
-    <w:p>
-      <w:pPr>
-        <w:spacing w:line="240" w:lineRule="auto"/>
+          <w:sz w:val="24"/>
+          <w:szCs w:val="24"/>
+        </w:rPr>
+      </w:pPr>
+      <w:r>
         <w:rPr>
           <w:rFonts w:ascii="Times New Roman" w:eastAsia="Times New Roman" w:hAnsi="Times New Roman" w:cs="Times New Roman"/>
           <w:b/>
           <w:sz w:val="24"/>
           <w:szCs w:val="24"/>
         </w:rPr>
-      </w:pPr>
-    </w:p>
-    <w:p>
-      <w:pPr>
-        <w:spacing w:line="240" w:lineRule="auto"/>
-        <w:rPr>
-          <w:rFonts w:ascii="Times New Roman" w:eastAsia="Times New Roman" w:hAnsi="Times New Roman" w:cs="Times New Roman"/>
-          <w:b/>
-          <w:sz w:val="24"/>
-          <w:szCs w:val="24"/>
-        </w:rPr>
-      </w:pPr>
-      <w:r>
-        <w:rPr>
-          <w:rFonts w:ascii="Times New Roman" w:eastAsia="Times New Roman" w:hAnsi="Times New Roman" w:cs="Times New Roman"/>
-          <w:b/>
-          <w:sz w:val="24"/>
-          <w:szCs w:val="24"/>
-        </w:rPr>
-        <w:t xml:space="preserve">Esquema ER </w:t>
-      </w:r>
-      <w:proofErr w:type="spellStart"/>
-      <w:r>
-        <w:rPr>
-          <w:rFonts w:ascii="Times New Roman" w:eastAsia="Times New Roman" w:hAnsi="Times New Roman" w:cs="Times New Roman"/>
-          <w:b/>
-          <w:sz w:val="24"/>
-          <w:szCs w:val="24"/>
-        </w:rPr>
-        <w:t>Pokemon</w:t>
-      </w:r>
-      <w:proofErr w:type="spellEnd"/>
-      <w:r>
-        <w:rPr>
-          <w:rFonts w:ascii="Times New Roman" w:eastAsia="Times New Roman" w:hAnsi="Times New Roman" w:cs="Times New Roman"/>
-          <w:b/>
-          <w:sz w:val="24"/>
-          <w:szCs w:val="24"/>
-        </w:rPr>
-        <w:t xml:space="preserve"> TCG</w:t>
+        <w:t>Esquema ER Pokemon TCG</w:t>
       </w:r>
     </w:p>
     <w:p>
@@ -816,6 +752,7 @@
       <w:r>
         <w:rPr>
           <w:rFonts w:ascii="Times New Roman" w:eastAsia="Times New Roman" w:hAnsi="Times New Roman" w:cs="Times New Roman"/>
+          <w:noProof/>
           <w:sz w:val="24"/>
           <w:szCs w:val="24"/>
           <w:lang w:val="es-MX"/>
@@ -910,7 +847,7 @@
           <w:rFonts w:ascii="Times New Roman" w:eastAsia="Times New Roman" w:hAnsi="Times New Roman" w:cs="Times New Roman"/>
           <w:sz w:val="24"/>
           <w:szCs w:val="24"/>
-          <w:lang w:val="en-US"/>
+          <w:lang w:val="es-MX"/>
         </w:rPr>
       </w:pPr>
     </w:p>
@@ -931,7 +868,7 @@
           <w:bCs/>
           <w:sz w:val="24"/>
           <w:szCs w:val="24"/>
-          <w:lang w:val="en-US"/>
+          <w:lang w:val="es-MX"/>
         </w:rPr>
         <w:tab/>
       </w:r>
@@ -960,27 +897,7 @@
           <w:szCs w:val="24"/>
           <w:lang w:val="es-MX"/>
         </w:rPr>
-        <w:t xml:space="preserve">ropuesto para el juego </w:t>
-      </w:r>
-      <w:proofErr w:type="spellStart"/>
-      <w:r>
-        <w:rPr>
-          <w:rFonts w:ascii="Times New Roman" w:eastAsia="Times New Roman" w:hAnsi="Times New Roman" w:cs="Times New Roman"/>
-          <w:sz w:val="24"/>
-          <w:szCs w:val="24"/>
-          <w:lang w:val="es-MX"/>
-        </w:rPr>
-        <w:t>Pokemon</w:t>
-      </w:r>
-      <w:proofErr w:type="spellEnd"/>
-      <w:r>
-        <w:rPr>
-          <w:rFonts w:ascii="Times New Roman" w:eastAsia="Times New Roman" w:hAnsi="Times New Roman" w:cs="Times New Roman"/>
-          <w:sz w:val="24"/>
-          <w:szCs w:val="24"/>
-          <w:lang w:val="es-MX"/>
-        </w:rPr>
-        <w:t xml:space="preserve"> TCG, se propusieron 7 tablas de entidad, y 4 intermedias para vincular relaciones M-M. </w:t>
+        <w:t xml:space="preserve">ropuesto para el juego Pokemon TCG, se propusieron 7 tablas de entidad, y 4 intermedias para vincular relaciones M-M. </w:t>
       </w:r>
     </w:p>
     <w:p>
@@ -1001,96 +918,16 @@
           <w:lang w:val="es-MX"/>
         </w:rPr>
         <w:tab/>
-        <w:t xml:space="preserve">Por ejemplo, la entidad Jugador, cuyo PK es </w:t>
-      </w:r>
-      <w:proofErr w:type="spellStart"/>
-      <w:r>
-        <w:rPr>
-          <w:rFonts w:ascii="Times New Roman" w:eastAsia="Times New Roman" w:hAnsi="Times New Roman" w:cs="Times New Roman"/>
-          <w:sz w:val="24"/>
-          <w:szCs w:val="24"/>
-          <w:lang w:val="es-MX"/>
-        </w:rPr>
-        <w:t>id_jugador</w:t>
-      </w:r>
-      <w:proofErr w:type="spellEnd"/>
-      <w:r>
-        <w:rPr>
-          <w:rFonts w:ascii="Times New Roman" w:eastAsia="Times New Roman" w:hAnsi="Times New Roman" w:cs="Times New Roman"/>
-          <w:sz w:val="24"/>
-          <w:szCs w:val="24"/>
-          <w:lang w:val="es-MX"/>
-        </w:rPr>
-        <w:t xml:space="preserve"> que autoincrementará, cuenta con 4 </w:t>
-      </w:r>
-      <w:r>
-        <w:rPr>
-          <w:rFonts w:ascii="Times New Roman" w:eastAsia="Times New Roman" w:hAnsi="Times New Roman" w:cs="Times New Roman"/>
-          <w:sz w:val="24"/>
-          <w:szCs w:val="24"/>
-          <w:lang w:val="es-MX"/>
-        </w:rPr>
-        <w:t xml:space="preserve">atributos. Cada jugador estará vinculado a un set de estadísticas, conectadas por el </w:t>
-      </w:r>
-      <w:proofErr w:type="spellStart"/>
-      <w:r>
-        <w:rPr>
-          <w:rFonts w:ascii="Times New Roman" w:eastAsia="Times New Roman" w:hAnsi="Times New Roman" w:cs="Times New Roman"/>
-          <w:sz w:val="24"/>
-          <w:szCs w:val="24"/>
-          <w:lang w:val="es-MX"/>
-        </w:rPr>
-        <w:t>unique</w:t>
-      </w:r>
-      <w:proofErr w:type="spellEnd"/>
-      <w:r>
-        <w:rPr>
-          <w:rFonts w:ascii="Times New Roman" w:eastAsia="Times New Roman" w:hAnsi="Times New Roman" w:cs="Times New Roman"/>
-          <w:sz w:val="24"/>
-          <w:szCs w:val="24"/>
-          <w:lang w:val="es-MX"/>
-        </w:rPr>
-        <w:t xml:space="preserve"> </w:t>
-      </w:r>
-      <w:proofErr w:type="spellStart"/>
-      <w:r>
-        <w:rPr>
-          <w:rFonts w:ascii="Times New Roman" w:eastAsia="Times New Roman" w:hAnsi="Times New Roman" w:cs="Times New Roman"/>
-          <w:sz w:val="24"/>
-          <w:szCs w:val="24"/>
-          <w:lang w:val="es-MX"/>
-        </w:rPr>
-        <w:t>key</w:t>
-      </w:r>
-      <w:proofErr w:type="spellEnd"/>
-      <w:r>
-        <w:rPr>
-          <w:rFonts w:ascii="Times New Roman" w:eastAsia="Times New Roman" w:hAnsi="Times New Roman" w:cs="Times New Roman"/>
-          <w:sz w:val="24"/>
-          <w:szCs w:val="24"/>
-          <w:lang w:val="es-MX"/>
-        </w:rPr>
-        <w:t xml:space="preserve"> del </w:t>
-      </w:r>
-      <w:proofErr w:type="spellStart"/>
-      <w:r>
-        <w:rPr>
-          <w:rFonts w:ascii="Times New Roman" w:eastAsia="Times New Roman" w:hAnsi="Times New Roman" w:cs="Times New Roman"/>
-          <w:sz w:val="24"/>
-          <w:szCs w:val="24"/>
-          <w:lang w:val="es-MX"/>
-        </w:rPr>
-        <w:t>id_jugador</w:t>
-      </w:r>
-      <w:proofErr w:type="spellEnd"/>
-      <w:r>
-        <w:rPr>
-          <w:rFonts w:ascii="Times New Roman" w:eastAsia="Times New Roman" w:hAnsi="Times New Roman" w:cs="Times New Roman"/>
-          <w:sz w:val="24"/>
-          <w:szCs w:val="24"/>
-          <w:lang w:val="es-MX"/>
-        </w:rPr>
-        <w:t xml:space="preserve">. </w:t>
+        <w:t xml:space="preserve">Por ejemplo, la entidad Jugador, cuyo PK es id_jugador que autoincrementará, cuenta con 4 </w:t>
+      </w:r>
+      <w:r>
+        <w:rPr>
+          <w:rFonts w:ascii="Times New Roman" w:eastAsia="Times New Roman" w:hAnsi="Times New Roman" w:cs="Times New Roman"/>
+          <w:sz w:val="24"/>
+          <w:szCs w:val="24"/>
+          <w:lang w:val="es-MX"/>
+        </w:rPr>
+        <w:t xml:space="preserve">atributos. Cada jugador estará vinculado a un set de estadísticas, conectadas por el unique key del id_jugador. </w:t>
       </w:r>
       <w:r>
         <w:rPr>
@@ -1138,27 +975,7 @@
           <w:lang w:val="es-MX"/>
         </w:rPr>
         <w:tab/>
-        <w:t xml:space="preserve">Asimismo, conectando los </w:t>
-      </w:r>
-      <w:proofErr w:type="spellStart"/>
-      <w:r>
-        <w:rPr>
-          <w:rFonts w:ascii="Times New Roman" w:eastAsia="Times New Roman" w:hAnsi="Times New Roman" w:cs="Times New Roman"/>
-          <w:sz w:val="24"/>
-          <w:szCs w:val="24"/>
-          <w:lang w:val="es-MX"/>
-        </w:rPr>
-        <w:t>Items</w:t>
-      </w:r>
-      <w:proofErr w:type="spellEnd"/>
-      <w:r>
-        <w:rPr>
-          <w:rFonts w:ascii="Times New Roman" w:eastAsia="Times New Roman" w:hAnsi="Times New Roman" w:cs="Times New Roman"/>
-          <w:sz w:val="24"/>
-          <w:szCs w:val="24"/>
-          <w:lang w:val="es-MX"/>
-        </w:rPr>
-        <w:t xml:space="preserve"> al jugador, se propone una tabla intermedia para que muchos jugadores puedan tener muchos ítems en su “inventario”, y dando también atributos a cada objeto. </w:t>
+        <w:t xml:space="preserve">Asimismo, conectando los Items al jugador, se propone una tabla intermedia para que muchos jugadores puedan tener muchos ítems en su “inventario”, y dando también atributos a cada objeto. </w:t>
       </w:r>
     </w:p>
     <w:p>
@@ -1179,76 +996,16 @@
           <w:lang w:val="es-MX"/>
         </w:rPr>
         <w:tab/>
-        <w:t xml:space="preserve">De manera similar, para vincular a la baraja de </w:t>
-      </w:r>
-      <w:proofErr w:type="spellStart"/>
-      <w:r>
-        <w:rPr>
-          <w:rFonts w:ascii="Times New Roman" w:eastAsia="Times New Roman" w:hAnsi="Times New Roman" w:cs="Times New Roman"/>
-          <w:sz w:val="24"/>
-          <w:szCs w:val="24"/>
-          <w:lang w:val="es-MX"/>
-        </w:rPr>
-        <w:t>Pokemon</w:t>
-      </w:r>
-      <w:proofErr w:type="spellEnd"/>
-      <w:r>
-        <w:rPr>
-          <w:rFonts w:ascii="Times New Roman" w:eastAsia="Times New Roman" w:hAnsi="Times New Roman" w:cs="Times New Roman"/>
-          <w:sz w:val="24"/>
-          <w:szCs w:val="24"/>
-          <w:lang w:val="es-MX"/>
-        </w:rPr>
-        <w:t xml:space="preserve"> a cada jugador también se propone </w:t>
-      </w:r>
-      <w:r>
-        <w:rPr>
-          <w:rFonts w:ascii="Times New Roman" w:eastAsia="Times New Roman" w:hAnsi="Times New Roman" w:cs="Times New Roman"/>
-          <w:sz w:val="24"/>
-          <w:szCs w:val="24"/>
-          <w:lang w:val="es-MX"/>
-        </w:rPr>
-        <w:t xml:space="preserve">una tabla intermedia, permitiendo otra relación de muchos a muchos. Cada </w:t>
-      </w:r>
-      <w:proofErr w:type="spellStart"/>
-      <w:r>
-        <w:rPr>
-          <w:rFonts w:ascii="Times New Roman" w:eastAsia="Times New Roman" w:hAnsi="Times New Roman" w:cs="Times New Roman"/>
-          <w:sz w:val="24"/>
-          <w:szCs w:val="24"/>
-          <w:lang w:val="es-MX"/>
-        </w:rPr>
-        <w:t>Pokemon</w:t>
-      </w:r>
-      <w:proofErr w:type="spellEnd"/>
-      <w:r>
-        <w:rPr>
-          <w:rFonts w:ascii="Times New Roman" w:eastAsia="Times New Roman" w:hAnsi="Times New Roman" w:cs="Times New Roman"/>
-          <w:sz w:val="24"/>
-          <w:szCs w:val="24"/>
-          <w:lang w:val="es-MX"/>
-        </w:rPr>
-        <w:t xml:space="preserve"> también puede tener muchos tipos, o uno solo, por ello la relación propuesta. De igual manera, puede tener 0 o muchas condiciones de estado, por ello la necesidad de otra tabla intermedia entre </w:t>
-      </w:r>
-      <w:proofErr w:type="spellStart"/>
-      <w:r>
-        <w:rPr>
-          <w:rFonts w:ascii="Times New Roman" w:eastAsia="Times New Roman" w:hAnsi="Times New Roman" w:cs="Times New Roman"/>
-          <w:sz w:val="24"/>
-          <w:szCs w:val="24"/>
-          <w:lang w:val="es-MX"/>
-        </w:rPr>
-        <w:t>pokemon</w:t>
-      </w:r>
-      <w:proofErr w:type="spellEnd"/>
-      <w:r>
-        <w:rPr>
-          <w:rFonts w:ascii="Times New Roman" w:eastAsia="Times New Roman" w:hAnsi="Times New Roman" w:cs="Times New Roman"/>
-          <w:sz w:val="24"/>
-          <w:szCs w:val="24"/>
-          <w:lang w:val="es-MX"/>
-        </w:rPr>
-        <w:t xml:space="preserve"> y condiciones de estado. </w:t>
+        <w:t xml:space="preserve">De manera similar, para vincular a la baraja de Pokemon a cada jugador también se propone </w:t>
+      </w:r>
+      <w:r>
+        <w:rPr>
+          <w:rFonts w:ascii="Times New Roman" w:eastAsia="Times New Roman" w:hAnsi="Times New Roman" w:cs="Times New Roman"/>
+          <w:sz w:val="24"/>
+          <w:szCs w:val="24"/>
+          <w:lang w:val="es-MX"/>
+        </w:rPr>
+        <w:t xml:space="preserve">una tabla intermedia, permitiendo otra relación de muchos a muchos. Cada Pokemon también puede tener muchos tipos, o uno solo, por ello la relación propuesta. De igual manera, puede tener 0 o muchas condiciones de estado, por ello la necesidad de otra tabla intermedia entre pokemon y condiciones de estado. </w:t>
       </w:r>
     </w:p>
     <w:p>
@@ -1296,25 +1053,14 @@
           <w:lang w:val="en-US"/>
         </w:rPr>
       </w:pPr>
-      <w:proofErr w:type="spellStart"/>
-      <w:r>
-        <w:rPr>
-          <w:rFonts w:ascii="Times New Roman" w:eastAsia="Times New Roman" w:hAnsi="Times New Roman" w:cs="Times New Roman"/>
-          <w:sz w:val="24"/>
-          <w:szCs w:val="24"/>
-          <w:lang w:val="en-US"/>
-        </w:rPr>
-        <w:t>Jugador</w:t>
-      </w:r>
-      <w:proofErr w:type="spellEnd"/>
-      <w:r>
-        <w:rPr>
-          <w:rFonts w:ascii="Times New Roman" w:eastAsia="Times New Roman" w:hAnsi="Times New Roman" w:cs="Times New Roman"/>
-          <w:sz w:val="24"/>
-          <w:szCs w:val="24"/>
-          <w:lang w:val="en-US"/>
-        </w:rPr>
-        <w:t>:</w:t>
+      <w:r>
+        <w:rPr>
+          <w:rFonts w:ascii="Times New Roman" w:eastAsia="Times New Roman" w:hAnsi="Times New Roman" w:cs="Times New Roman"/>
+          <w:sz w:val="24"/>
+          <w:szCs w:val="24"/>
+          <w:lang w:val="en-US"/>
+        </w:rPr>
+        <w:t>Jugador:</w:t>
       </w:r>
     </w:p>
     <w:p>
@@ -1328,66 +1074,206 @@
           <w:rFonts w:ascii="Times New Roman" w:eastAsia="Times New Roman" w:hAnsi="Times New Roman" w:cs="Times New Roman"/>
           <w:sz w:val="24"/>
           <w:szCs w:val="24"/>
-          <w:lang w:val="es-MX"/>
-        </w:rPr>
-      </w:pPr>
-      <w:r>
-        <w:rPr>
-          <w:rFonts w:ascii="Times New Roman" w:eastAsia="Times New Roman" w:hAnsi="Times New Roman" w:cs="Times New Roman"/>
-          <w:sz w:val="24"/>
-          <w:szCs w:val="24"/>
-          <w:lang w:val="es-MX"/>
-        </w:rPr>
-        <w:t xml:space="preserve">Atributos: </w:t>
-      </w:r>
-      <w:proofErr w:type="spellStart"/>
-      <w:r>
-        <w:rPr>
-          <w:rFonts w:ascii="Times New Roman" w:eastAsia="Times New Roman" w:hAnsi="Times New Roman" w:cs="Times New Roman"/>
-          <w:sz w:val="24"/>
-          <w:szCs w:val="24"/>
-          <w:lang w:val="es-MX"/>
-        </w:rPr>
-        <w:t>id_jugador</w:t>
-      </w:r>
-      <w:proofErr w:type="spellEnd"/>
-      <w:r>
-        <w:rPr>
-          <w:rFonts w:ascii="Times New Roman" w:eastAsia="Times New Roman" w:hAnsi="Times New Roman" w:cs="Times New Roman"/>
-          <w:sz w:val="24"/>
-          <w:szCs w:val="24"/>
-          <w:lang w:val="es-MX"/>
-        </w:rPr>
-        <w:t xml:space="preserve"> (PK, </w:t>
-      </w:r>
-      <w:proofErr w:type="spellStart"/>
-      <w:r>
-        <w:rPr>
-          <w:rFonts w:ascii="Times New Roman" w:eastAsia="Times New Roman" w:hAnsi="Times New Roman" w:cs="Times New Roman"/>
-          <w:sz w:val="24"/>
-          <w:szCs w:val="24"/>
-          <w:lang w:val="es-MX"/>
-        </w:rPr>
-        <w:t>autoincremental</w:t>
-      </w:r>
-      <w:proofErr w:type="spellEnd"/>
-      <w:r>
-        <w:rPr>
-          <w:rFonts w:ascii="Times New Roman" w:eastAsia="Times New Roman" w:hAnsi="Times New Roman" w:cs="Times New Roman"/>
-          <w:sz w:val="24"/>
-          <w:szCs w:val="24"/>
-          <w:lang w:val="es-MX"/>
-        </w:rPr>
-        <w:t xml:space="preserve">), nombre, </w:t>
-      </w:r>
-      <w:r>
-        <w:rPr>
-          <w:rFonts w:ascii="Times New Roman" w:eastAsia="Times New Roman" w:hAnsi="Times New Roman" w:cs="Times New Roman"/>
-          <w:sz w:val="24"/>
-          <w:szCs w:val="24"/>
-          <w:lang w:val="es-MX"/>
-        </w:rPr>
-        <w:t>edad, nivel, nacionalidad</w:t>
+          <w:lang w:val="en-US"/>
+        </w:rPr>
+      </w:pPr>
+      <w:r>
+        <w:rPr>
+          <w:rFonts w:ascii="Times New Roman" w:eastAsia="Times New Roman" w:hAnsi="Times New Roman" w:cs="Times New Roman"/>
+          <w:sz w:val="24"/>
+          <w:szCs w:val="24"/>
+          <w:lang w:val="en-US"/>
+        </w:rPr>
+        <w:t>Atributos: id_jugador (</w:t>
+      </w:r>
+      <w:r>
+        <w:rPr>
+          <w:rFonts w:ascii="Times New Roman" w:eastAsia="Times New Roman" w:hAnsi="Times New Roman" w:cs="Times New Roman"/>
+          <w:sz w:val="24"/>
+          <w:szCs w:val="24"/>
+          <w:lang w:val="en-US"/>
+        </w:rPr>
+        <w:t xml:space="preserve">int; </w:t>
+      </w:r>
+      <w:r>
+        <w:rPr>
+          <w:rFonts w:ascii="Times New Roman" w:eastAsia="Times New Roman" w:hAnsi="Times New Roman" w:cs="Times New Roman"/>
+          <w:sz w:val="24"/>
+          <w:szCs w:val="24"/>
+          <w:lang w:val="en-US"/>
+        </w:rPr>
+        <w:t>PK, autoincremental</w:t>
+      </w:r>
+      <w:r>
+        <w:rPr>
+          <w:rFonts w:ascii="Times New Roman" w:eastAsia="Times New Roman" w:hAnsi="Times New Roman" w:cs="Times New Roman"/>
+          <w:sz w:val="24"/>
+          <w:szCs w:val="24"/>
+          <w:lang w:val="en-US"/>
+        </w:rPr>
+        <w:t>, not null</w:t>
+      </w:r>
+      <w:r>
+        <w:rPr>
+          <w:rFonts w:ascii="Times New Roman" w:eastAsia="Times New Roman" w:hAnsi="Times New Roman" w:cs="Times New Roman"/>
+          <w:sz w:val="24"/>
+          <w:szCs w:val="24"/>
+          <w:lang w:val="en-US"/>
+        </w:rPr>
+        <w:t>, unique</w:t>
+      </w:r>
+      <w:r>
+        <w:rPr>
+          <w:rFonts w:ascii="Times New Roman" w:eastAsia="Times New Roman" w:hAnsi="Times New Roman" w:cs="Times New Roman"/>
+          <w:sz w:val="24"/>
+          <w:szCs w:val="24"/>
+          <w:lang w:val="en-US"/>
+        </w:rPr>
+        <w:t>), nombre</w:t>
+      </w:r>
+      <w:r>
+        <w:rPr>
+          <w:rFonts w:ascii="Times New Roman" w:eastAsia="Times New Roman" w:hAnsi="Times New Roman" w:cs="Times New Roman"/>
+          <w:sz w:val="24"/>
+          <w:szCs w:val="24"/>
+          <w:lang w:val="en-US"/>
+        </w:rPr>
+        <w:t xml:space="preserve"> (string; not null)</w:t>
+      </w:r>
+      <w:r>
+        <w:rPr>
+          <w:rFonts w:ascii="Times New Roman" w:eastAsia="Times New Roman" w:hAnsi="Times New Roman" w:cs="Times New Roman"/>
+          <w:sz w:val="24"/>
+          <w:szCs w:val="24"/>
+          <w:lang w:val="en-US"/>
+        </w:rPr>
+        <w:t xml:space="preserve">, </w:t>
+      </w:r>
+      <w:r>
+        <w:rPr>
+          <w:rFonts w:ascii="Times New Roman" w:eastAsia="Times New Roman" w:hAnsi="Times New Roman" w:cs="Times New Roman"/>
+          <w:sz w:val="24"/>
+          <w:szCs w:val="24"/>
+          <w:lang w:val="en-US"/>
+        </w:rPr>
+        <w:t>edad</w:t>
+      </w:r>
+      <w:r>
+        <w:rPr>
+          <w:rFonts w:ascii="Times New Roman" w:eastAsia="Times New Roman" w:hAnsi="Times New Roman" w:cs="Times New Roman"/>
+          <w:sz w:val="24"/>
+          <w:szCs w:val="24"/>
+          <w:lang w:val="en-US"/>
+        </w:rPr>
+        <w:t xml:space="preserve"> (</w:t>
+      </w:r>
+      <w:r>
+        <w:rPr>
+          <w:rFonts w:ascii="Times New Roman" w:eastAsia="Times New Roman" w:hAnsi="Times New Roman" w:cs="Times New Roman"/>
+          <w:sz w:val="24"/>
+          <w:szCs w:val="24"/>
+          <w:lang w:val="en-US"/>
+        </w:rPr>
+        <w:t xml:space="preserve">int; </w:t>
+      </w:r>
+      <w:r>
+        <w:rPr>
+          <w:rFonts w:ascii="Times New Roman" w:eastAsia="Times New Roman" w:hAnsi="Times New Roman" w:cs="Times New Roman"/>
+          <w:sz w:val="24"/>
+          <w:szCs w:val="24"/>
+          <w:lang w:val="en-US"/>
+        </w:rPr>
+        <w:t>not null)</w:t>
+      </w:r>
+      <w:r>
+        <w:rPr>
+          <w:rFonts w:ascii="Times New Roman" w:eastAsia="Times New Roman" w:hAnsi="Times New Roman" w:cs="Times New Roman"/>
+          <w:sz w:val="24"/>
+          <w:szCs w:val="24"/>
+          <w:lang w:val="en-US"/>
+        </w:rPr>
+        <w:t>, nivel</w:t>
+      </w:r>
+      <w:r>
+        <w:rPr>
+          <w:rFonts w:ascii="Times New Roman" w:eastAsia="Times New Roman" w:hAnsi="Times New Roman" w:cs="Times New Roman"/>
+          <w:sz w:val="24"/>
+          <w:szCs w:val="24"/>
+          <w:lang w:val="en-US"/>
+        </w:rPr>
+        <w:t xml:space="preserve"> </w:t>
+      </w:r>
+      <w:r>
+        <w:rPr>
+          <w:rFonts w:ascii="Times New Roman" w:eastAsia="Times New Roman" w:hAnsi="Times New Roman" w:cs="Times New Roman"/>
+          <w:sz w:val="24"/>
+          <w:szCs w:val="24"/>
+          <w:lang w:val="en-US"/>
+        </w:rPr>
+        <w:t>(</w:t>
+      </w:r>
+      <w:r>
+        <w:rPr>
+          <w:rFonts w:ascii="Times New Roman" w:eastAsia="Times New Roman" w:hAnsi="Times New Roman" w:cs="Times New Roman"/>
+          <w:sz w:val="24"/>
+          <w:szCs w:val="24"/>
+          <w:lang w:val="en-US"/>
+        </w:rPr>
+        <w:t xml:space="preserve">float; </w:t>
+      </w:r>
+      <w:r>
+        <w:rPr>
+          <w:rFonts w:ascii="Times New Roman" w:eastAsia="Times New Roman" w:hAnsi="Times New Roman" w:cs="Times New Roman"/>
+          <w:sz w:val="24"/>
+          <w:szCs w:val="24"/>
+          <w:lang w:val="en-US"/>
+        </w:rPr>
+        <w:t>not null)</w:t>
+      </w:r>
+      <w:r>
+        <w:rPr>
+          <w:rFonts w:ascii="Times New Roman" w:eastAsia="Times New Roman" w:hAnsi="Times New Roman" w:cs="Times New Roman"/>
+          <w:sz w:val="24"/>
+          <w:szCs w:val="24"/>
+          <w:lang w:val="en-US"/>
+        </w:rPr>
+        <w:t>, nacionalidad</w:t>
+      </w:r>
+      <w:r>
+        <w:rPr>
+          <w:rFonts w:ascii="Times New Roman" w:eastAsia="Times New Roman" w:hAnsi="Times New Roman" w:cs="Times New Roman"/>
+          <w:sz w:val="24"/>
+          <w:szCs w:val="24"/>
+          <w:lang w:val="en-US"/>
+        </w:rPr>
+        <w:t xml:space="preserve"> </w:t>
+      </w:r>
+      <w:r>
+        <w:rPr>
+          <w:rFonts w:ascii="Times New Roman" w:eastAsia="Times New Roman" w:hAnsi="Times New Roman" w:cs="Times New Roman"/>
+          <w:sz w:val="24"/>
+          <w:szCs w:val="24"/>
+          <w:lang w:val="en-US"/>
+        </w:rPr>
+        <w:t>(</w:t>
+      </w:r>
+      <w:r>
+        <w:rPr>
+          <w:rFonts w:ascii="Times New Roman" w:eastAsia="Times New Roman" w:hAnsi="Times New Roman" w:cs="Times New Roman"/>
+          <w:sz w:val="24"/>
+          <w:szCs w:val="24"/>
+          <w:lang w:val="en-US"/>
+        </w:rPr>
+        <w:t xml:space="preserve">string; </w:t>
+      </w:r>
+      <w:r>
+        <w:rPr>
+          <w:rFonts w:ascii="Times New Roman" w:eastAsia="Times New Roman" w:hAnsi="Times New Roman" w:cs="Times New Roman"/>
+          <w:sz w:val="24"/>
+          <w:szCs w:val="24"/>
+          <w:lang w:val="en-US"/>
+        </w:rPr>
+        <w:t>not null)</w:t>
       </w:r>
     </w:p>
     <w:p>
@@ -1411,67 +1297,7 @@
           <w:szCs w:val="24"/>
           <w:lang w:val="es-MX"/>
         </w:rPr>
-        <w:t xml:space="preserve">Relaciones: Cada jugador está vinculado a un conjunto de estadísticas a través del </w:t>
-      </w:r>
-      <w:proofErr w:type="spellStart"/>
-      <w:r>
-        <w:rPr>
-          <w:rFonts w:ascii="Times New Roman" w:eastAsia="Times New Roman" w:hAnsi="Times New Roman" w:cs="Times New Roman"/>
-          <w:sz w:val="24"/>
-          <w:szCs w:val="24"/>
-          <w:lang w:val="es-MX"/>
-        </w:rPr>
-        <w:t>id_jugador</w:t>
-      </w:r>
-      <w:proofErr w:type="spellEnd"/>
-      <w:r>
-        <w:rPr>
-          <w:rFonts w:ascii="Times New Roman" w:eastAsia="Times New Roman" w:hAnsi="Times New Roman" w:cs="Times New Roman"/>
-          <w:sz w:val="24"/>
-          <w:szCs w:val="24"/>
-          <w:lang w:val="es-MX"/>
-        </w:rPr>
-        <w:t>, que actúa como clave única (</w:t>
-      </w:r>
-      <w:proofErr w:type="spellStart"/>
-      <w:r>
-        <w:rPr>
-          <w:rFonts w:ascii="Times New Roman" w:eastAsia="Times New Roman" w:hAnsi="Times New Roman" w:cs="Times New Roman"/>
-          <w:sz w:val="24"/>
-          <w:szCs w:val="24"/>
-          <w:lang w:val="es-MX"/>
-        </w:rPr>
-        <w:t>unique</w:t>
-      </w:r>
-      <w:proofErr w:type="spellEnd"/>
-      <w:r>
-        <w:rPr>
-          <w:rFonts w:ascii="Times New Roman" w:eastAsia="Times New Roman" w:hAnsi="Times New Roman" w:cs="Times New Roman"/>
-          <w:sz w:val="24"/>
-          <w:szCs w:val="24"/>
-          <w:lang w:val="es-MX"/>
-        </w:rPr>
-        <w:t xml:space="preserve"> </w:t>
-      </w:r>
-      <w:proofErr w:type="spellStart"/>
-      <w:r>
-        <w:rPr>
-          <w:rFonts w:ascii="Times New Roman" w:eastAsia="Times New Roman" w:hAnsi="Times New Roman" w:cs="Times New Roman"/>
-          <w:sz w:val="24"/>
-          <w:szCs w:val="24"/>
-          <w:lang w:val="es-MX"/>
-        </w:rPr>
-        <w:t>key</w:t>
-      </w:r>
-      <w:proofErr w:type="spellEnd"/>
-      <w:r>
-        <w:rPr>
-          <w:rFonts w:ascii="Times New Roman" w:eastAsia="Times New Roman" w:hAnsi="Times New Roman" w:cs="Times New Roman"/>
-          <w:sz w:val="24"/>
-          <w:szCs w:val="24"/>
-          <w:lang w:val="es-MX"/>
-        </w:rPr>
-        <w:t>).</w:t>
+        <w:t>Relaciones: Cada jugador está vinculado a un conjunto de estadísticas a través del id_jugador, que actúa como clave única (unique key).</w:t>
       </w:r>
     </w:p>
     <w:p>
@@ -1520,39 +1346,44 @@
           <w:lang w:val="es-MX"/>
         </w:rPr>
         <w:lastRenderedPageBreak/>
-        <w:t xml:space="preserve">Atributos: </w:t>
-      </w:r>
-      <w:proofErr w:type="spellStart"/>
-      <w:r>
-        <w:rPr>
-          <w:rFonts w:ascii="Times New Roman" w:eastAsia="Times New Roman" w:hAnsi="Times New Roman" w:cs="Times New Roman"/>
-          <w:sz w:val="24"/>
-          <w:szCs w:val="24"/>
-          <w:lang w:val="es-MX"/>
-        </w:rPr>
-        <w:t>id_partida</w:t>
-      </w:r>
-      <w:proofErr w:type="spellEnd"/>
-      <w:r>
-        <w:rPr>
-          <w:rFonts w:ascii="Times New Roman" w:eastAsia="Times New Roman" w:hAnsi="Times New Roman" w:cs="Times New Roman"/>
-          <w:sz w:val="24"/>
-          <w:szCs w:val="24"/>
-          <w:lang w:val="es-MX"/>
-        </w:rPr>
-        <w:t xml:space="preserve"> (PK, </w:t>
-      </w:r>
-      <w:proofErr w:type="spellStart"/>
-      <w:r>
-        <w:rPr>
-          <w:rFonts w:ascii="Times New Roman" w:eastAsia="Times New Roman" w:hAnsi="Times New Roman" w:cs="Times New Roman"/>
-          <w:sz w:val="24"/>
-          <w:szCs w:val="24"/>
-          <w:lang w:val="es-MX"/>
-        </w:rPr>
-        <w:t>autoincremental</w:t>
-      </w:r>
-      <w:proofErr w:type="spellEnd"/>
+        <w:t>Atributos: id_partida (</w:t>
+      </w:r>
+      <w:r>
+        <w:rPr>
+          <w:rFonts w:ascii="Times New Roman" w:eastAsia="Times New Roman" w:hAnsi="Times New Roman" w:cs="Times New Roman"/>
+          <w:sz w:val="24"/>
+          <w:szCs w:val="24"/>
+          <w:lang w:val="es-MX"/>
+        </w:rPr>
+        <w:t xml:space="preserve">int; </w:t>
+      </w:r>
+      <w:r>
+        <w:rPr>
+          <w:rFonts w:ascii="Times New Roman" w:eastAsia="Times New Roman" w:hAnsi="Times New Roman" w:cs="Times New Roman"/>
+          <w:sz w:val="24"/>
+          <w:szCs w:val="24"/>
+          <w:lang w:val="es-MX"/>
+        </w:rPr>
+        <w:t>PK, autoincremental</w:t>
+      </w:r>
+      <w:r>
+        <w:rPr>
+          <w:rFonts w:ascii="Times New Roman" w:eastAsia="Times New Roman" w:hAnsi="Times New Roman" w:cs="Times New Roman"/>
+          <w:sz w:val="24"/>
+          <w:szCs w:val="24"/>
+          <w:lang w:val="es-MX"/>
+        </w:rPr>
+        <w:t>, not null</w:t>
+      </w:r>
+      <w:r>
+        <w:rPr>
+          <w:rFonts w:ascii="Times New Roman" w:eastAsia="Times New Roman" w:hAnsi="Times New Roman" w:cs="Times New Roman"/>
+          <w:sz w:val="24"/>
+          <w:szCs w:val="24"/>
+          <w:lang w:val="es-MX"/>
+        </w:rPr>
+        <w:t>, unique</w:t>
+      </w:r>
       <w:r>
         <w:rPr>
           <w:rFonts w:ascii="Times New Roman" w:eastAsia="Times New Roman" w:hAnsi="Times New Roman" w:cs="Times New Roman"/>
@@ -1578,6 +1409,15 @@
           <w:szCs w:val="24"/>
           <w:lang w:val="es-MX"/>
         </w:rPr>
+        <w:t xml:space="preserve"> (int, not null)</w:t>
+      </w:r>
+      <w:r>
+        <w:rPr>
+          <w:rFonts w:ascii="Times New Roman" w:eastAsia="Times New Roman" w:hAnsi="Times New Roman" w:cs="Times New Roman"/>
+          <w:sz w:val="24"/>
+          <w:szCs w:val="24"/>
+          <w:lang w:val="es-MX"/>
+        </w:rPr>
         <w:t xml:space="preserve">, </w:t>
       </w:r>
       <w:r>
@@ -1596,6 +1436,15 @@
           <w:szCs w:val="24"/>
           <w:lang w:val="es-MX"/>
         </w:rPr>
+        <w:t xml:space="preserve"> (int; not null)</w:t>
+      </w:r>
+      <w:r>
+        <w:rPr>
+          <w:rFonts w:ascii="Times New Roman" w:eastAsia="Times New Roman" w:hAnsi="Times New Roman" w:cs="Times New Roman"/>
+          <w:sz w:val="24"/>
+          <w:szCs w:val="24"/>
+          <w:lang w:val="es-MX"/>
+        </w:rPr>
         <w:t xml:space="preserve">, </w:t>
       </w:r>
       <w:r>
@@ -1605,16 +1454,52 @@
           <w:szCs w:val="24"/>
           <w:lang w:val="es-MX"/>
         </w:rPr>
-        <w:t xml:space="preserve">cantidad de cartas recompensa desbloqueadas, </w:t>
-      </w:r>
-      <w:r>
-        <w:rPr>
-          <w:rFonts w:ascii="Times New Roman" w:eastAsia="Times New Roman" w:hAnsi="Times New Roman" w:cs="Times New Roman"/>
-          <w:sz w:val="24"/>
-          <w:szCs w:val="24"/>
-          <w:lang w:val="es-MX"/>
-        </w:rPr>
-        <w:t xml:space="preserve">activa/inactiva, </w:t>
+        <w:t>cantidad de cartas recompensa desbloqueadas</w:t>
+      </w:r>
+      <w:r>
+        <w:rPr>
+          <w:rFonts w:ascii="Times New Roman" w:eastAsia="Times New Roman" w:hAnsi="Times New Roman" w:cs="Times New Roman"/>
+          <w:sz w:val="24"/>
+          <w:szCs w:val="24"/>
+          <w:lang w:val="es-MX"/>
+        </w:rPr>
+        <w:t xml:space="preserve"> (int)</w:t>
+      </w:r>
+      <w:r>
+        <w:rPr>
+          <w:rFonts w:ascii="Times New Roman" w:eastAsia="Times New Roman" w:hAnsi="Times New Roman" w:cs="Times New Roman"/>
+          <w:sz w:val="24"/>
+          <w:szCs w:val="24"/>
+          <w:lang w:val="es-MX"/>
+        </w:rPr>
+        <w:t xml:space="preserve">, </w:t>
+      </w:r>
+      <w:r>
+        <w:rPr>
+          <w:rFonts w:ascii="Times New Roman" w:eastAsia="Times New Roman" w:hAnsi="Times New Roman" w:cs="Times New Roman"/>
+          <w:sz w:val="24"/>
+          <w:szCs w:val="24"/>
+          <w:lang w:val="es-MX"/>
+        </w:rPr>
+        <w:t>activa/inactiva</w:t>
+      </w:r>
+      <w:r>
+        <w:rPr>
+          <w:rFonts w:ascii="Times New Roman" w:eastAsia="Times New Roman" w:hAnsi="Times New Roman" w:cs="Times New Roman"/>
+          <w:sz w:val="24"/>
+          <w:szCs w:val="24"/>
+          <w:lang w:val="es-MX"/>
+        </w:rPr>
+        <w:t xml:space="preserve"> (bool)</w:t>
+      </w:r>
+      <w:r>
+        <w:rPr>
+          <w:rFonts w:ascii="Times New Roman" w:eastAsia="Times New Roman" w:hAnsi="Times New Roman" w:cs="Times New Roman"/>
+          <w:sz w:val="24"/>
+          <w:szCs w:val="24"/>
+          <w:lang w:val="es-MX"/>
+        </w:rPr>
+        <w:t xml:space="preserve">, </w:t>
       </w:r>
       <w:r>
         <w:rPr>
@@ -1624,6 +1509,15 @@
           <w:lang w:val="es-MX"/>
         </w:rPr>
         <w:t>registro de acciones</w:t>
+      </w:r>
+      <w:r>
+        <w:rPr>
+          <w:rFonts w:ascii="Times New Roman" w:eastAsia="Times New Roman" w:hAnsi="Times New Roman" w:cs="Times New Roman"/>
+          <w:sz w:val="24"/>
+          <w:szCs w:val="24"/>
+          <w:lang w:val="es-MX"/>
+        </w:rPr>
+        <w:t xml:space="preserve"> (string)</w:t>
       </w:r>
     </w:p>
     <w:p>
@@ -1647,27 +1541,7 @@
           <w:szCs w:val="24"/>
           <w:lang w:val="es-MX"/>
         </w:rPr>
-        <w:t xml:space="preserve">Relaciones: Las partidas están vinculadas a jugadores mediante una tabla intermedia llamada </w:t>
-      </w:r>
-      <w:proofErr w:type="spellStart"/>
-      <w:r>
-        <w:rPr>
-          <w:rFonts w:ascii="Times New Roman" w:eastAsia="Times New Roman" w:hAnsi="Times New Roman" w:cs="Times New Roman"/>
-          <w:sz w:val="24"/>
-          <w:szCs w:val="24"/>
-          <w:lang w:val="es-MX"/>
-        </w:rPr>
-        <w:t>Jugador_Partida</w:t>
-      </w:r>
-      <w:proofErr w:type="spellEnd"/>
-      <w:r>
-        <w:rPr>
-          <w:rFonts w:ascii="Times New Roman" w:eastAsia="Times New Roman" w:hAnsi="Times New Roman" w:cs="Times New Roman"/>
-          <w:sz w:val="24"/>
-          <w:szCs w:val="24"/>
-          <w:lang w:val="es-MX"/>
-        </w:rPr>
-        <w:t>, que permite que varios jugadores participen en una misma partida.</w:t>
+        <w:t>Relaciones: Las partidas están vinculadas a jugadores mediante una tabla intermedia llamada Jugador_Partida, que permite que varios jugadores participen en una misma partida.</w:t>
       </w:r>
     </w:p>
     <w:p>
@@ -1705,57 +1579,89 @@
           <w:rFonts w:ascii="Times New Roman" w:eastAsia="Times New Roman" w:hAnsi="Times New Roman" w:cs="Times New Roman"/>
           <w:sz w:val="24"/>
           <w:szCs w:val="24"/>
-          <w:lang w:val="es-MX"/>
-        </w:rPr>
-      </w:pPr>
-      <w:r>
-        <w:rPr>
-          <w:rFonts w:ascii="Times New Roman" w:eastAsia="Times New Roman" w:hAnsi="Times New Roman" w:cs="Times New Roman"/>
-          <w:sz w:val="24"/>
-          <w:szCs w:val="24"/>
-          <w:lang w:val="es-MX"/>
-        </w:rPr>
-        <w:t xml:space="preserve">Atributos: </w:t>
-      </w:r>
-      <w:proofErr w:type="spellStart"/>
-      <w:r>
-        <w:rPr>
-          <w:rFonts w:ascii="Times New Roman" w:eastAsia="Times New Roman" w:hAnsi="Times New Roman" w:cs="Times New Roman"/>
-          <w:sz w:val="24"/>
-          <w:szCs w:val="24"/>
-          <w:lang w:val="es-MX"/>
-        </w:rPr>
-        <w:t>id_item</w:t>
-      </w:r>
-      <w:proofErr w:type="spellEnd"/>
-      <w:r>
-        <w:rPr>
-          <w:rFonts w:ascii="Times New Roman" w:eastAsia="Times New Roman" w:hAnsi="Times New Roman" w:cs="Times New Roman"/>
-          <w:sz w:val="24"/>
-          <w:szCs w:val="24"/>
-          <w:lang w:val="es-MX"/>
-        </w:rPr>
-        <w:t xml:space="preserve"> (PK, </w:t>
-      </w:r>
-      <w:proofErr w:type="spellStart"/>
-      <w:r>
-        <w:rPr>
-          <w:rFonts w:ascii="Times New Roman" w:eastAsia="Times New Roman" w:hAnsi="Times New Roman" w:cs="Times New Roman"/>
-          <w:sz w:val="24"/>
-          <w:szCs w:val="24"/>
-          <w:lang w:val="es-MX"/>
-        </w:rPr>
-        <w:t>autoincremental</w:t>
-      </w:r>
-      <w:proofErr w:type="spellEnd"/>
-      <w:r>
-        <w:rPr>
-          <w:rFonts w:ascii="Times New Roman" w:eastAsia="Times New Roman" w:hAnsi="Times New Roman" w:cs="Times New Roman"/>
-          <w:sz w:val="24"/>
-          <w:szCs w:val="24"/>
-          <w:lang w:val="es-MX"/>
-        </w:rPr>
-        <w:t>), nombre, tipo, efecto, rango</w:t>
+          <w:lang w:val="en-US"/>
+        </w:rPr>
+      </w:pPr>
+      <w:r>
+        <w:rPr>
+          <w:rFonts w:ascii="Times New Roman" w:eastAsia="Times New Roman" w:hAnsi="Times New Roman" w:cs="Times New Roman"/>
+          <w:sz w:val="24"/>
+          <w:szCs w:val="24"/>
+          <w:lang w:val="en-US"/>
+        </w:rPr>
+        <w:t>Atributos: id_item (</w:t>
+      </w:r>
+      <w:r>
+        <w:rPr>
+          <w:rFonts w:ascii="Times New Roman" w:eastAsia="Times New Roman" w:hAnsi="Times New Roman" w:cs="Times New Roman"/>
+          <w:sz w:val="24"/>
+          <w:szCs w:val="24"/>
+          <w:lang w:val="en-US"/>
+        </w:rPr>
+        <w:t xml:space="preserve">int; </w:t>
+      </w:r>
+      <w:r>
+        <w:rPr>
+          <w:rFonts w:ascii="Times New Roman" w:eastAsia="Times New Roman" w:hAnsi="Times New Roman" w:cs="Times New Roman"/>
+          <w:sz w:val="24"/>
+          <w:szCs w:val="24"/>
+          <w:lang w:val="en-US"/>
+        </w:rPr>
+        <w:t>PK, autoincremental), nombre</w:t>
+      </w:r>
+      <w:r>
+        <w:rPr>
+          <w:rFonts w:ascii="Times New Roman" w:eastAsia="Times New Roman" w:hAnsi="Times New Roman" w:cs="Times New Roman"/>
+          <w:sz w:val="24"/>
+          <w:szCs w:val="24"/>
+          <w:lang w:val="en-US"/>
+        </w:rPr>
+        <w:t xml:space="preserve"> (string, not null)</w:t>
+      </w:r>
+      <w:r>
+        <w:rPr>
+          <w:rFonts w:ascii="Times New Roman" w:eastAsia="Times New Roman" w:hAnsi="Times New Roman" w:cs="Times New Roman"/>
+          <w:sz w:val="24"/>
+          <w:szCs w:val="24"/>
+          <w:lang w:val="en-US"/>
+        </w:rPr>
+        <w:t>, tipo</w:t>
+      </w:r>
+      <w:r>
+        <w:rPr>
+          <w:rFonts w:ascii="Times New Roman" w:eastAsia="Times New Roman" w:hAnsi="Times New Roman" w:cs="Times New Roman"/>
+          <w:sz w:val="24"/>
+          <w:szCs w:val="24"/>
+          <w:lang w:val="en-US"/>
+        </w:rPr>
+        <w:t xml:space="preserve"> (s</w:t>
+      </w:r>
+      <w:r>
+        <w:rPr>
+          <w:rFonts w:ascii="Times New Roman" w:eastAsia="Times New Roman" w:hAnsi="Times New Roman" w:cs="Times New Roman"/>
+          <w:sz w:val="24"/>
+          <w:szCs w:val="24"/>
+          <w:lang w:val="en-US"/>
+        </w:rPr>
+        <w:t>tring; not null)</w:t>
+      </w:r>
+      <w:r>
+        <w:rPr>
+          <w:rFonts w:ascii="Times New Roman" w:eastAsia="Times New Roman" w:hAnsi="Times New Roman" w:cs="Times New Roman"/>
+          <w:sz w:val="24"/>
+          <w:szCs w:val="24"/>
+          <w:lang w:val="en-US"/>
+        </w:rPr>
+        <w:t>, efecto</w:t>
+      </w:r>
+      <w:r>
+        <w:rPr>
+          <w:rFonts w:ascii="Times New Roman" w:eastAsia="Times New Roman" w:hAnsi="Times New Roman" w:cs="Times New Roman"/>
+          <w:sz w:val="24"/>
+          <w:szCs w:val="24"/>
+          <w:lang w:val="en-US"/>
+        </w:rPr>
+        <w:t xml:space="preserve"> (string)</w:t>
       </w:r>
     </w:p>
     <w:p>
@@ -1779,27 +1685,7 @@
           <w:szCs w:val="24"/>
           <w:lang w:val="es-MX"/>
         </w:rPr>
-        <w:t xml:space="preserve">Relaciones: Los ítems están vinculados a jugadores mediante la tabla intermedia </w:t>
-      </w:r>
-      <w:proofErr w:type="spellStart"/>
-      <w:r>
-        <w:rPr>
-          <w:rFonts w:ascii="Times New Roman" w:eastAsia="Times New Roman" w:hAnsi="Times New Roman" w:cs="Times New Roman"/>
-          <w:sz w:val="24"/>
-          <w:szCs w:val="24"/>
-          <w:lang w:val="es-MX"/>
-        </w:rPr>
-        <w:t>Jugador_Item</w:t>
-      </w:r>
-      <w:proofErr w:type="spellEnd"/>
-      <w:r>
-        <w:rPr>
-          <w:rFonts w:ascii="Times New Roman" w:eastAsia="Times New Roman" w:hAnsi="Times New Roman" w:cs="Times New Roman"/>
-          <w:sz w:val="24"/>
-          <w:szCs w:val="24"/>
-          <w:lang w:val="es-MX"/>
-        </w:rPr>
-        <w:t>, que permite que muchos jugadores posean múltiples ítems en su inventario.</w:t>
+        <w:t>Relaciones: Los ítems están vinculados a jugadores mediante la tabla intermedia Jugador_Item, que permite que muchos jugadores posean múltiples ítems en su inventario.</w:t>
       </w:r>
     </w:p>
     <w:p>
@@ -1837,97 +1723,134 @@
           <w:rFonts w:ascii="Times New Roman" w:eastAsia="Times New Roman" w:hAnsi="Times New Roman" w:cs="Times New Roman"/>
           <w:sz w:val="24"/>
           <w:szCs w:val="24"/>
-          <w:lang w:val="es-MX"/>
-        </w:rPr>
-      </w:pPr>
-      <w:r>
-        <w:rPr>
-          <w:rFonts w:ascii="Times New Roman" w:eastAsia="Times New Roman" w:hAnsi="Times New Roman" w:cs="Times New Roman"/>
-          <w:sz w:val="24"/>
-          <w:szCs w:val="24"/>
-          <w:lang w:val="es-MX"/>
-        </w:rPr>
-        <w:t xml:space="preserve">Atributos: </w:t>
-      </w:r>
-      <w:proofErr w:type="spellStart"/>
-      <w:r>
-        <w:rPr>
-          <w:rFonts w:ascii="Times New Roman" w:eastAsia="Times New Roman" w:hAnsi="Times New Roman" w:cs="Times New Roman"/>
-          <w:sz w:val="24"/>
-          <w:szCs w:val="24"/>
-          <w:lang w:val="es-MX"/>
-        </w:rPr>
-        <w:t>id_pokemon</w:t>
-      </w:r>
-      <w:proofErr w:type="spellEnd"/>
-      <w:r>
-        <w:rPr>
-          <w:rFonts w:ascii="Times New Roman" w:eastAsia="Times New Roman" w:hAnsi="Times New Roman" w:cs="Times New Roman"/>
-          <w:sz w:val="24"/>
-          <w:szCs w:val="24"/>
-          <w:lang w:val="es-MX"/>
-        </w:rPr>
-        <w:t xml:space="preserve"> (PK, </w:t>
-      </w:r>
-      <w:proofErr w:type="spellStart"/>
-      <w:r>
-        <w:rPr>
-          <w:rFonts w:ascii="Times New Roman" w:eastAsia="Times New Roman" w:hAnsi="Times New Roman" w:cs="Times New Roman"/>
-          <w:sz w:val="24"/>
-          <w:szCs w:val="24"/>
-          <w:lang w:val="es-MX"/>
-        </w:rPr>
-        <w:t>autoincremental</w:t>
-      </w:r>
-      <w:proofErr w:type="spellEnd"/>
-      <w:r>
-        <w:rPr>
-          <w:rFonts w:ascii="Times New Roman" w:eastAsia="Times New Roman" w:hAnsi="Times New Roman" w:cs="Times New Roman"/>
-          <w:sz w:val="24"/>
-          <w:szCs w:val="24"/>
-          <w:lang w:val="es-MX"/>
-        </w:rPr>
-        <w:t xml:space="preserve">), nombre, </w:t>
-      </w:r>
-      <w:proofErr w:type="spellStart"/>
-      <w:r>
-        <w:rPr>
-          <w:rFonts w:ascii="Times New Roman" w:eastAsia="Times New Roman" w:hAnsi="Times New Roman" w:cs="Times New Roman"/>
-          <w:sz w:val="24"/>
-          <w:szCs w:val="24"/>
-          <w:lang w:val="es-MX"/>
-        </w:rPr>
-        <w:t>stage</w:t>
-      </w:r>
-      <w:proofErr w:type="spellEnd"/>
-      <w:r>
-        <w:rPr>
-          <w:rFonts w:ascii="Times New Roman" w:eastAsia="Times New Roman" w:hAnsi="Times New Roman" w:cs="Times New Roman"/>
-          <w:sz w:val="24"/>
-          <w:szCs w:val="24"/>
-          <w:lang w:val="es-MX"/>
-        </w:rPr>
-        <w:t xml:space="preserve"> de evolución, </w:t>
-      </w:r>
-      <w:proofErr w:type="spellStart"/>
-      <w:r>
-        <w:rPr>
-          <w:rFonts w:ascii="Times New Roman" w:eastAsia="Times New Roman" w:hAnsi="Times New Roman" w:cs="Times New Roman"/>
-          <w:sz w:val="24"/>
-          <w:szCs w:val="24"/>
-          <w:lang w:val="es-MX"/>
-        </w:rPr>
-        <w:t>HPs</w:t>
-      </w:r>
-      <w:proofErr w:type="spellEnd"/>
-      <w:r>
-        <w:rPr>
-          <w:rFonts w:ascii="Times New Roman" w:eastAsia="Times New Roman" w:hAnsi="Times New Roman" w:cs="Times New Roman"/>
-          <w:sz w:val="24"/>
-          <w:szCs w:val="24"/>
-          <w:lang w:val="es-MX"/>
+          <w:lang w:val="en-US"/>
+        </w:rPr>
+      </w:pPr>
+      <w:r>
+        <w:rPr>
+          <w:rFonts w:ascii="Times New Roman" w:eastAsia="Times New Roman" w:hAnsi="Times New Roman" w:cs="Times New Roman"/>
+          <w:sz w:val="24"/>
+          <w:szCs w:val="24"/>
+          <w:lang w:val="en-US"/>
+        </w:rPr>
+        <w:t>Atributos: id_pokemon (</w:t>
+      </w:r>
+      <w:r>
+        <w:rPr>
+          <w:rFonts w:ascii="Times New Roman" w:eastAsia="Times New Roman" w:hAnsi="Times New Roman" w:cs="Times New Roman"/>
+          <w:sz w:val="24"/>
+          <w:szCs w:val="24"/>
+          <w:lang w:val="en-US"/>
+        </w:rPr>
+        <w:t xml:space="preserve">int; </w:t>
+      </w:r>
+      <w:r>
+        <w:rPr>
+          <w:rFonts w:ascii="Times New Roman" w:eastAsia="Times New Roman" w:hAnsi="Times New Roman" w:cs="Times New Roman"/>
+          <w:sz w:val="24"/>
+          <w:szCs w:val="24"/>
+          <w:lang w:val="en-US"/>
+        </w:rPr>
+        <w:t>PK, autoincremental</w:t>
+      </w:r>
+      <w:r>
+        <w:rPr>
+          <w:rFonts w:ascii="Times New Roman" w:eastAsia="Times New Roman" w:hAnsi="Times New Roman" w:cs="Times New Roman"/>
+          <w:sz w:val="24"/>
+          <w:szCs w:val="24"/>
+          <w:lang w:val="en-US"/>
+        </w:rPr>
+        <w:t>, not null</w:t>
+      </w:r>
+      <w:r>
+        <w:rPr>
+          <w:rFonts w:ascii="Times New Roman" w:eastAsia="Times New Roman" w:hAnsi="Times New Roman" w:cs="Times New Roman"/>
+          <w:sz w:val="24"/>
+          <w:szCs w:val="24"/>
+          <w:lang w:val="en-US"/>
+        </w:rPr>
+        <w:t>), nombre</w:t>
+      </w:r>
+      <w:r>
+        <w:rPr>
+          <w:rFonts w:ascii="Times New Roman" w:eastAsia="Times New Roman" w:hAnsi="Times New Roman" w:cs="Times New Roman"/>
+          <w:sz w:val="24"/>
+          <w:szCs w:val="24"/>
+          <w:lang w:val="en-US"/>
+        </w:rPr>
+        <w:t xml:space="preserve"> (string; not null</w:t>
+      </w:r>
+      <w:r>
+        <w:rPr>
+          <w:rFonts w:ascii="Times New Roman" w:eastAsia="Times New Roman" w:hAnsi="Times New Roman" w:cs="Times New Roman"/>
+          <w:sz w:val="24"/>
+          <w:szCs w:val="24"/>
+          <w:lang w:val="en-US"/>
+        </w:rPr>
+        <w:t>)</w:t>
+      </w:r>
+      <w:r>
+        <w:rPr>
+          <w:rFonts w:ascii="Times New Roman" w:eastAsia="Times New Roman" w:hAnsi="Times New Roman" w:cs="Times New Roman"/>
+          <w:sz w:val="24"/>
+          <w:szCs w:val="24"/>
+          <w:lang w:val="en-US"/>
+        </w:rPr>
+        <w:t>, stage de evolución</w:t>
+      </w:r>
+      <w:r>
+        <w:rPr>
+          <w:rFonts w:ascii="Times New Roman" w:eastAsia="Times New Roman" w:hAnsi="Times New Roman" w:cs="Times New Roman"/>
+          <w:sz w:val="24"/>
+          <w:szCs w:val="24"/>
+          <w:lang w:val="en-US"/>
+        </w:rPr>
+        <w:t xml:space="preserve"> (i</w:t>
+      </w:r>
+      <w:r>
+        <w:rPr>
+          <w:rFonts w:ascii="Times New Roman" w:eastAsia="Times New Roman" w:hAnsi="Times New Roman" w:cs="Times New Roman"/>
+          <w:sz w:val="24"/>
+          <w:szCs w:val="24"/>
+          <w:lang w:val="en-US"/>
+        </w:rPr>
+        <w:t>nt; not null)</w:t>
+      </w:r>
+      <w:r>
+        <w:rPr>
+          <w:rFonts w:ascii="Times New Roman" w:eastAsia="Times New Roman" w:hAnsi="Times New Roman" w:cs="Times New Roman"/>
+          <w:sz w:val="24"/>
+          <w:szCs w:val="24"/>
+          <w:lang w:val="en-US"/>
+        </w:rPr>
+        <w:t>, HPs</w:t>
+      </w:r>
+      <w:r>
+        <w:rPr>
+          <w:rFonts w:ascii="Times New Roman" w:eastAsia="Times New Roman" w:hAnsi="Times New Roman" w:cs="Times New Roman"/>
+          <w:sz w:val="24"/>
+          <w:szCs w:val="24"/>
+          <w:lang w:val="en-US"/>
+        </w:rPr>
+        <w:t xml:space="preserve"> (int)</w:t>
+      </w:r>
+      <w:r>
+        <w:rPr>
+          <w:rFonts w:ascii="Times New Roman" w:eastAsia="Times New Roman" w:hAnsi="Times New Roman" w:cs="Times New Roman"/>
+          <w:sz w:val="24"/>
+          <w:szCs w:val="24"/>
+          <w:lang w:val="en-US"/>
         </w:rPr>
         <w:t>, costo de retirada</w:t>
+      </w:r>
+      <w:r>
+        <w:rPr>
+          <w:rFonts w:ascii="Times New Roman" w:eastAsia="Times New Roman" w:hAnsi="Times New Roman" w:cs="Times New Roman"/>
+          <w:sz w:val="24"/>
+          <w:szCs w:val="24"/>
+          <w:lang w:val="en-US"/>
+        </w:rPr>
+        <w:t xml:space="preserve"> (int; not null)</w:t>
       </w:r>
     </w:p>
     <w:p>
@@ -1951,47 +1874,7 @@
           <w:szCs w:val="24"/>
           <w:lang w:val="es-MX"/>
         </w:rPr>
-        <w:t xml:space="preserve">Relaciones: Cada Pokémon puede tener múltiples tipos y estados mediante las tablas intermedias </w:t>
-      </w:r>
-      <w:proofErr w:type="spellStart"/>
-      <w:r>
-        <w:rPr>
-          <w:rFonts w:ascii="Times New Roman" w:eastAsia="Times New Roman" w:hAnsi="Times New Roman" w:cs="Times New Roman"/>
-          <w:sz w:val="24"/>
-          <w:szCs w:val="24"/>
-          <w:lang w:val="es-MX"/>
-        </w:rPr>
-        <w:t>Pokemon_Tipo</w:t>
-      </w:r>
-      <w:proofErr w:type="spellEnd"/>
-      <w:r>
-        <w:rPr>
-          <w:rFonts w:ascii="Times New Roman" w:eastAsia="Times New Roman" w:hAnsi="Times New Roman" w:cs="Times New Roman"/>
-          <w:sz w:val="24"/>
-          <w:szCs w:val="24"/>
-          <w:lang w:val="es-MX"/>
-        </w:rPr>
-        <w:t xml:space="preserve"> y </w:t>
-      </w:r>
-      <w:proofErr w:type="spellStart"/>
-      <w:r>
-        <w:rPr>
-          <w:rFonts w:ascii="Times New Roman" w:eastAsia="Times New Roman" w:hAnsi="Times New Roman" w:cs="Times New Roman"/>
-          <w:sz w:val="24"/>
-          <w:szCs w:val="24"/>
-          <w:lang w:val="es-MX"/>
-        </w:rPr>
-        <w:t>Pokemon_Condicion</w:t>
-      </w:r>
-      <w:proofErr w:type="spellEnd"/>
-      <w:r>
-        <w:rPr>
-          <w:rFonts w:ascii="Times New Roman" w:eastAsia="Times New Roman" w:hAnsi="Times New Roman" w:cs="Times New Roman"/>
-          <w:sz w:val="24"/>
-          <w:szCs w:val="24"/>
-          <w:lang w:val="es-MX"/>
-        </w:rPr>
-        <w:t>, respectivamente.</w:t>
+        <w:t>Relaciones: Cada Pokémon puede tener múltiples tipos y estados mediante las tablas intermedias Pokemon_Tipo y Pokemon_Condicion, respectivamente.</w:t>
       </w:r>
     </w:p>
     <w:p>
@@ -2029,55 +1912,51 @@
           <w:rFonts w:ascii="Times New Roman" w:eastAsia="Times New Roman" w:hAnsi="Times New Roman" w:cs="Times New Roman"/>
           <w:sz w:val="24"/>
           <w:szCs w:val="24"/>
-          <w:lang w:val="es-MX"/>
-        </w:rPr>
-      </w:pPr>
-      <w:r>
-        <w:rPr>
-          <w:rFonts w:ascii="Times New Roman" w:eastAsia="Times New Roman" w:hAnsi="Times New Roman" w:cs="Times New Roman"/>
-          <w:sz w:val="24"/>
-          <w:szCs w:val="24"/>
-          <w:lang w:val="es-MX"/>
-        </w:rPr>
-        <w:t xml:space="preserve">Atributos: </w:t>
-      </w:r>
-      <w:proofErr w:type="spellStart"/>
-      <w:r>
-        <w:rPr>
-          <w:rFonts w:ascii="Times New Roman" w:eastAsia="Times New Roman" w:hAnsi="Times New Roman" w:cs="Times New Roman"/>
-          <w:sz w:val="24"/>
-          <w:szCs w:val="24"/>
-          <w:lang w:val="es-MX"/>
-        </w:rPr>
-        <w:t>id_tipo</w:t>
-      </w:r>
-      <w:proofErr w:type="spellEnd"/>
-      <w:r>
-        <w:rPr>
-          <w:rFonts w:ascii="Times New Roman" w:eastAsia="Times New Roman" w:hAnsi="Times New Roman" w:cs="Times New Roman"/>
-          <w:sz w:val="24"/>
-          <w:szCs w:val="24"/>
-          <w:lang w:val="es-MX"/>
-        </w:rPr>
-        <w:t xml:space="preserve"> (PK, </w:t>
-      </w:r>
-      <w:proofErr w:type="spellStart"/>
-      <w:r>
-        <w:rPr>
-          <w:rFonts w:ascii="Times New Roman" w:eastAsia="Times New Roman" w:hAnsi="Times New Roman" w:cs="Times New Roman"/>
-          <w:sz w:val="24"/>
-          <w:szCs w:val="24"/>
-          <w:lang w:val="es-MX"/>
-        </w:rPr>
-        <w:t>autoincremental</w:t>
-      </w:r>
-      <w:proofErr w:type="spellEnd"/>
-      <w:r>
-        <w:rPr>
-          <w:rFonts w:ascii="Times New Roman" w:eastAsia="Times New Roman" w:hAnsi="Times New Roman" w:cs="Times New Roman"/>
-          <w:sz w:val="24"/>
-          <w:szCs w:val="24"/>
-          <w:lang w:val="es-MX"/>
+          <w:lang w:val="en-US"/>
+        </w:rPr>
+      </w:pPr>
+      <w:r>
+        <w:rPr>
+          <w:rFonts w:ascii="Times New Roman" w:eastAsia="Times New Roman" w:hAnsi="Times New Roman" w:cs="Times New Roman"/>
+          <w:sz w:val="24"/>
+          <w:szCs w:val="24"/>
+          <w:lang w:val="en-US"/>
+        </w:rPr>
+        <w:t>Atributos: id_tipo (</w:t>
+      </w:r>
+      <w:r>
+        <w:rPr>
+          <w:rFonts w:ascii="Times New Roman" w:eastAsia="Times New Roman" w:hAnsi="Times New Roman" w:cs="Times New Roman"/>
+          <w:sz w:val="24"/>
+          <w:szCs w:val="24"/>
+          <w:lang w:val="en-US"/>
+        </w:rPr>
+        <w:t xml:space="preserve">int; </w:t>
+      </w:r>
+      <w:r>
+        <w:rPr>
+          <w:rFonts w:ascii="Times New Roman" w:eastAsia="Times New Roman" w:hAnsi="Times New Roman" w:cs="Times New Roman"/>
+          <w:sz w:val="24"/>
+          <w:szCs w:val="24"/>
+          <w:lang w:val="en-US"/>
+        </w:rPr>
+        <w:t>PK, autoincremental</w:t>
+      </w:r>
+      <w:r>
+        <w:rPr>
+          <w:rFonts w:ascii="Times New Roman" w:eastAsia="Times New Roman" w:hAnsi="Times New Roman" w:cs="Times New Roman"/>
+          <w:sz w:val="24"/>
+          <w:szCs w:val="24"/>
+          <w:lang w:val="en-US"/>
+        </w:rPr>
+        <w:t>, not null</w:t>
+      </w:r>
+      <w:r>
+        <w:rPr>
+          <w:rFonts w:ascii="Times New Roman" w:eastAsia="Times New Roman" w:hAnsi="Times New Roman" w:cs="Times New Roman"/>
+          <w:sz w:val="24"/>
+          <w:szCs w:val="24"/>
+          <w:lang w:val="en-US"/>
         </w:rPr>
         <w:t xml:space="preserve">), </w:t>
       </w:r>
@@ -2086,9 +1965,81 @@
           <w:rFonts w:ascii="Times New Roman" w:eastAsia="Times New Roman" w:hAnsi="Times New Roman" w:cs="Times New Roman"/>
           <w:sz w:val="24"/>
           <w:szCs w:val="24"/>
-          <w:lang w:val="es-MX"/>
-        </w:rPr>
-        <w:t>tipo, fortalezas, debilidades</w:t>
+          <w:lang w:val="en-US"/>
+        </w:rPr>
+        <w:t>tipo</w:t>
+      </w:r>
+      <w:r>
+        <w:rPr>
+          <w:rFonts w:ascii="Times New Roman" w:eastAsia="Times New Roman" w:hAnsi="Times New Roman" w:cs="Times New Roman"/>
+          <w:sz w:val="24"/>
+          <w:szCs w:val="24"/>
+          <w:lang w:val="en-US"/>
+        </w:rPr>
+        <w:t xml:space="preserve"> (string; </w:t>
+      </w:r>
+      <w:r>
+        <w:rPr>
+          <w:rFonts w:ascii="Times New Roman" w:eastAsia="Times New Roman" w:hAnsi="Times New Roman" w:cs="Times New Roman"/>
+          <w:sz w:val="24"/>
+          <w:szCs w:val="24"/>
+          <w:lang w:val="en-US"/>
+        </w:rPr>
+        <w:t>not null)</w:t>
+      </w:r>
+      <w:r>
+        <w:rPr>
+          <w:rFonts w:ascii="Times New Roman" w:eastAsia="Times New Roman" w:hAnsi="Times New Roman" w:cs="Times New Roman"/>
+          <w:sz w:val="24"/>
+          <w:szCs w:val="24"/>
+          <w:lang w:val="en-US"/>
+        </w:rPr>
+        <w:t>, fortalezas</w:t>
+      </w:r>
+      <w:r>
+        <w:rPr>
+          <w:rFonts w:ascii="Times New Roman" w:eastAsia="Times New Roman" w:hAnsi="Times New Roman" w:cs="Times New Roman"/>
+          <w:sz w:val="24"/>
+          <w:szCs w:val="24"/>
+          <w:lang w:val="en-US"/>
+        </w:rPr>
+        <w:t xml:space="preserve"> (string</w:t>
+      </w:r>
+      <w:r>
+        <w:rPr>
+          <w:rFonts w:ascii="Times New Roman" w:eastAsia="Times New Roman" w:hAnsi="Times New Roman" w:cs="Times New Roman"/>
+          <w:sz w:val="24"/>
+          <w:szCs w:val="24"/>
+          <w:lang w:val="en-US"/>
+        </w:rPr>
+        <w:t>)</w:t>
+      </w:r>
+      <w:r>
+        <w:rPr>
+          <w:rFonts w:ascii="Times New Roman" w:eastAsia="Times New Roman" w:hAnsi="Times New Roman" w:cs="Times New Roman"/>
+          <w:sz w:val="24"/>
+          <w:szCs w:val="24"/>
+          <w:lang w:val="en-US"/>
+        </w:rPr>
+        <w:t>, debilidades</w:t>
+      </w:r>
+      <w:r>
+        <w:rPr>
+          <w:rFonts w:ascii="Times New Roman" w:eastAsia="Times New Roman" w:hAnsi="Times New Roman" w:cs="Times New Roman"/>
+          <w:sz w:val="24"/>
+          <w:szCs w:val="24"/>
+          <w:lang w:val="en-US"/>
+        </w:rPr>
+        <w:t xml:space="preserve"> (string; </w:t>
+      </w:r>
+      <w:r>
+        <w:rPr>
+          <w:rFonts w:ascii="Times New Roman" w:eastAsia="Times New Roman" w:hAnsi="Times New Roman" w:cs="Times New Roman"/>
+          <w:sz w:val="24"/>
+          <w:szCs w:val="24"/>
+          <w:lang w:val="en-US"/>
+        </w:rPr>
+        <w:t>not null)</w:t>
       </w:r>
     </w:p>
     <w:p>
@@ -2112,27 +2063,7 @@
           <w:szCs w:val="24"/>
           <w:lang w:val="es-MX"/>
         </w:rPr>
-        <w:t xml:space="preserve">Relaciones: Relacionado con Pokémon a través de la tabla intermedia </w:t>
-      </w:r>
-      <w:proofErr w:type="spellStart"/>
-      <w:r>
-        <w:rPr>
-          <w:rFonts w:ascii="Times New Roman" w:eastAsia="Times New Roman" w:hAnsi="Times New Roman" w:cs="Times New Roman"/>
-          <w:sz w:val="24"/>
-          <w:szCs w:val="24"/>
-          <w:lang w:val="es-MX"/>
-        </w:rPr>
-        <w:t>Pokemon_Tipo</w:t>
-      </w:r>
-      <w:proofErr w:type="spellEnd"/>
-      <w:r>
-        <w:rPr>
-          <w:rFonts w:ascii="Times New Roman" w:eastAsia="Times New Roman" w:hAnsi="Times New Roman" w:cs="Times New Roman"/>
-          <w:sz w:val="24"/>
-          <w:szCs w:val="24"/>
-          <w:lang w:val="es-MX"/>
-        </w:rPr>
-        <w:t>.</w:t>
+        <w:t>Relaciones: Relacionado con Pokémon a través de la tabla intermedia Pokemon_Tipo.</w:t>
       </w:r>
     </w:p>
     <w:p>
@@ -2149,25 +2080,14 @@
           <w:lang w:val="en-US"/>
         </w:rPr>
       </w:pPr>
-      <w:proofErr w:type="spellStart"/>
-      <w:r>
-        <w:rPr>
-          <w:rFonts w:ascii="Times New Roman" w:eastAsia="Times New Roman" w:hAnsi="Times New Roman" w:cs="Times New Roman"/>
-          <w:sz w:val="24"/>
-          <w:szCs w:val="24"/>
-          <w:lang w:val="en-US"/>
-        </w:rPr>
-        <w:t>Condición</w:t>
-      </w:r>
-      <w:proofErr w:type="spellEnd"/>
-      <w:r>
-        <w:rPr>
-          <w:rFonts w:ascii="Times New Roman" w:eastAsia="Times New Roman" w:hAnsi="Times New Roman" w:cs="Times New Roman"/>
-          <w:sz w:val="24"/>
-          <w:szCs w:val="24"/>
-          <w:lang w:val="en-US"/>
-        </w:rPr>
-        <w:t xml:space="preserve"> de Estado:</w:t>
+      <w:r>
+        <w:rPr>
+          <w:rFonts w:ascii="Times New Roman" w:eastAsia="Times New Roman" w:hAnsi="Times New Roman" w:cs="Times New Roman"/>
+          <w:sz w:val="24"/>
+          <w:szCs w:val="24"/>
+          <w:lang w:val="en-US"/>
+        </w:rPr>
+        <w:t>Condición de Estado:</w:t>
       </w:r>
     </w:p>
     <w:p>
@@ -2191,47 +2111,70 @@
           <w:szCs w:val="24"/>
           <w:lang w:val="es-MX"/>
         </w:rPr>
-        <w:t xml:space="preserve">Atributos: </w:t>
-      </w:r>
-      <w:proofErr w:type="spellStart"/>
-      <w:r>
-        <w:rPr>
-          <w:rFonts w:ascii="Times New Roman" w:eastAsia="Times New Roman" w:hAnsi="Times New Roman" w:cs="Times New Roman"/>
-          <w:sz w:val="24"/>
-          <w:szCs w:val="24"/>
-          <w:lang w:val="es-MX"/>
-        </w:rPr>
-        <w:t>id_condicion</w:t>
-      </w:r>
-      <w:proofErr w:type="spellEnd"/>
-      <w:r>
-        <w:rPr>
-          <w:rFonts w:ascii="Times New Roman" w:eastAsia="Times New Roman" w:hAnsi="Times New Roman" w:cs="Times New Roman"/>
-          <w:sz w:val="24"/>
-          <w:szCs w:val="24"/>
-          <w:lang w:val="es-MX"/>
-        </w:rPr>
-        <w:t xml:space="preserve"> (PK, </w:t>
-      </w:r>
-      <w:proofErr w:type="spellStart"/>
-      <w:r>
-        <w:rPr>
-          <w:rFonts w:ascii="Times New Roman" w:eastAsia="Times New Roman" w:hAnsi="Times New Roman" w:cs="Times New Roman"/>
-          <w:sz w:val="24"/>
-          <w:szCs w:val="24"/>
-          <w:lang w:val="es-MX"/>
-        </w:rPr>
-        <w:t>autoincremental</w:t>
-      </w:r>
-      <w:proofErr w:type="spellEnd"/>
-      <w:r>
-        <w:rPr>
-          <w:rFonts w:ascii="Times New Roman" w:eastAsia="Times New Roman" w:hAnsi="Times New Roman" w:cs="Times New Roman"/>
-          <w:sz w:val="24"/>
-          <w:szCs w:val="24"/>
-          <w:lang w:val="es-MX"/>
-        </w:rPr>
-        <w:t xml:space="preserve">), nombre, </w:t>
+        <w:t>Atributos: id_condicion (</w:t>
+      </w:r>
+      <w:r>
+        <w:rPr>
+          <w:rFonts w:ascii="Times New Roman" w:eastAsia="Times New Roman" w:hAnsi="Times New Roman" w:cs="Times New Roman"/>
+          <w:sz w:val="24"/>
+          <w:szCs w:val="24"/>
+          <w:lang w:val="es-MX"/>
+        </w:rPr>
+        <w:t xml:space="preserve">int; </w:t>
+      </w:r>
+      <w:r>
+        <w:rPr>
+          <w:rFonts w:ascii="Times New Roman" w:eastAsia="Times New Roman" w:hAnsi="Times New Roman" w:cs="Times New Roman"/>
+          <w:sz w:val="24"/>
+          <w:szCs w:val="24"/>
+          <w:lang w:val="es-MX"/>
+        </w:rPr>
+        <w:t>PK, autoincremental</w:t>
+      </w:r>
+      <w:r>
+        <w:rPr>
+          <w:rFonts w:ascii="Times New Roman" w:eastAsia="Times New Roman" w:hAnsi="Times New Roman" w:cs="Times New Roman"/>
+          <w:sz w:val="24"/>
+          <w:szCs w:val="24"/>
+          <w:lang w:val="es-MX"/>
+        </w:rPr>
+        <w:t>, not null</w:t>
+      </w:r>
+      <w:r>
+        <w:rPr>
+          <w:rFonts w:ascii="Times New Roman" w:eastAsia="Times New Roman" w:hAnsi="Times New Roman" w:cs="Times New Roman"/>
+          <w:sz w:val="24"/>
+          <w:szCs w:val="24"/>
+          <w:lang w:val="es-MX"/>
+        </w:rPr>
+        <w:t>), nombre</w:t>
+      </w:r>
+      <w:r>
+        <w:rPr>
+          <w:rFonts w:ascii="Times New Roman" w:eastAsia="Times New Roman" w:hAnsi="Times New Roman" w:cs="Times New Roman"/>
+          <w:sz w:val="24"/>
+          <w:szCs w:val="24"/>
+          <w:lang w:val="es-MX"/>
+        </w:rPr>
+        <w:t xml:space="preserve"> (string; </w:t>
+      </w:r>
+      <w:r>
+        <w:rPr>
+          <w:rFonts w:ascii="Times New Roman" w:eastAsia="Times New Roman" w:hAnsi="Times New Roman" w:cs="Times New Roman"/>
+          <w:sz w:val="24"/>
+          <w:szCs w:val="24"/>
+          <w:lang w:val="es-MX"/>
+        </w:rPr>
+        <w:t>not null)</w:t>
+      </w:r>
+      <w:r>
+        <w:rPr>
+          <w:rFonts w:ascii="Times New Roman" w:eastAsia="Times New Roman" w:hAnsi="Times New Roman" w:cs="Times New Roman"/>
+          <w:sz w:val="24"/>
+          <w:szCs w:val="24"/>
+          <w:lang w:val="es-MX"/>
+        </w:rPr>
+        <w:t xml:space="preserve">, </w:t>
       </w:r>
       <w:r>
         <w:rPr>
@@ -2249,6 +2192,15 @@
           <w:szCs w:val="24"/>
           <w:lang w:val="es-MX"/>
         </w:rPr>
+        <w:t xml:space="preserve"> (int)</w:t>
+      </w:r>
+      <w:r>
+        <w:rPr>
+          <w:rFonts w:ascii="Times New Roman" w:eastAsia="Times New Roman" w:hAnsi="Times New Roman" w:cs="Times New Roman"/>
+          <w:sz w:val="24"/>
+          <w:szCs w:val="24"/>
+          <w:lang w:val="es-MX"/>
+        </w:rPr>
         <w:t>, duración</w:t>
       </w:r>
       <w:r>
@@ -2259,6 +2211,15 @@
           <w:lang w:val="es-MX"/>
         </w:rPr>
         <w:t xml:space="preserve"> en turnos</w:t>
+      </w:r>
+      <w:r>
+        <w:rPr>
+          <w:rFonts w:ascii="Times New Roman" w:eastAsia="Times New Roman" w:hAnsi="Times New Roman" w:cs="Times New Roman"/>
+          <w:sz w:val="24"/>
+          <w:szCs w:val="24"/>
+          <w:lang w:val="es-MX"/>
+        </w:rPr>
+        <w:t xml:space="preserve"> (int)</w:t>
       </w:r>
     </w:p>
     <w:p>
@@ -2282,27 +2243,7 @@
           <w:szCs w:val="24"/>
           <w:lang w:val="es-MX"/>
         </w:rPr>
-        <w:t xml:space="preserve">Relaciones: Relacionado con Pokémon mediante la tabla intermedia </w:t>
-      </w:r>
-      <w:proofErr w:type="spellStart"/>
-      <w:r>
-        <w:rPr>
-          <w:rFonts w:ascii="Times New Roman" w:eastAsia="Times New Roman" w:hAnsi="Times New Roman" w:cs="Times New Roman"/>
-          <w:sz w:val="24"/>
-          <w:szCs w:val="24"/>
-          <w:lang w:val="es-MX"/>
-        </w:rPr>
-        <w:t>Pokemon_Condicion</w:t>
-      </w:r>
-      <w:proofErr w:type="spellEnd"/>
-      <w:r>
-        <w:rPr>
-          <w:rFonts w:ascii="Times New Roman" w:eastAsia="Times New Roman" w:hAnsi="Times New Roman" w:cs="Times New Roman"/>
-          <w:sz w:val="24"/>
-          <w:szCs w:val="24"/>
-          <w:lang w:val="es-MX"/>
-        </w:rPr>
-        <w:t>.</w:t>
+        <w:t>Relaciones: Relacionado con Pokémon mediante la tabla intermedia Pokemon_Condicion.</w:t>
       </w:r>
     </w:p>
     <w:p>
@@ -2339,25 +2280,14 @@
           <w:lang w:val="en-US"/>
         </w:rPr>
       </w:pPr>
-      <w:proofErr w:type="spellStart"/>
-      <w:r>
-        <w:rPr>
-          <w:rFonts w:ascii="Times New Roman" w:eastAsia="Times New Roman" w:hAnsi="Times New Roman" w:cs="Times New Roman"/>
-          <w:sz w:val="24"/>
-          <w:szCs w:val="24"/>
-          <w:lang w:val="en-US"/>
-        </w:rPr>
-        <w:t>Jugador_Partida</w:t>
-      </w:r>
-      <w:proofErr w:type="spellEnd"/>
-      <w:r>
-        <w:rPr>
-          <w:rFonts w:ascii="Times New Roman" w:eastAsia="Times New Roman" w:hAnsi="Times New Roman" w:cs="Times New Roman"/>
-          <w:sz w:val="24"/>
-          <w:szCs w:val="24"/>
-          <w:lang w:val="en-US"/>
-        </w:rPr>
-        <w:t>:</w:t>
+      <w:r>
+        <w:rPr>
+          <w:rFonts w:ascii="Times New Roman" w:eastAsia="Times New Roman" w:hAnsi="Times New Roman" w:cs="Times New Roman"/>
+          <w:sz w:val="24"/>
+          <w:szCs w:val="24"/>
+          <w:lang w:val="en-US"/>
+        </w:rPr>
+        <w:t>Jugador_Partida:</w:t>
       </w:r>
     </w:p>
     <w:p>
@@ -2381,47 +2311,7 @@
           <w:szCs w:val="24"/>
           <w:lang w:val="es-MX"/>
         </w:rPr>
-        <w:t xml:space="preserve">Atributos: </w:t>
-      </w:r>
-      <w:proofErr w:type="spellStart"/>
-      <w:r>
-        <w:rPr>
-          <w:rFonts w:ascii="Times New Roman" w:eastAsia="Times New Roman" w:hAnsi="Times New Roman" w:cs="Times New Roman"/>
-          <w:sz w:val="24"/>
-          <w:szCs w:val="24"/>
-          <w:lang w:val="es-MX"/>
-        </w:rPr>
-        <w:t>id_jugador</w:t>
-      </w:r>
-      <w:proofErr w:type="spellEnd"/>
-      <w:r>
-        <w:rPr>
-          <w:rFonts w:ascii="Times New Roman" w:eastAsia="Times New Roman" w:hAnsi="Times New Roman" w:cs="Times New Roman"/>
-          <w:sz w:val="24"/>
-          <w:szCs w:val="24"/>
-          <w:lang w:val="es-MX"/>
-        </w:rPr>
-        <w:t xml:space="preserve"> (FK), </w:t>
-      </w:r>
-      <w:proofErr w:type="spellStart"/>
-      <w:r>
-        <w:rPr>
-          <w:rFonts w:ascii="Times New Roman" w:eastAsia="Times New Roman" w:hAnsi="Times New Roman" w:cs="Times New Roman"/>
-          <w:sz w:val="24"/>
-          <w:szCs w:val="24"/>
-          <w:lang w:val="es-MX"/>
-        </w:rPr>
-        <w:t>id_partida</w:t>
-      </w:r>
-      <w:proofErr w:type="spellEnd"/>
-      <w:r>
-        <w:rPr>
-          <w:rFonts w:ascii="Times New Roman" w:eastAsia="Times New Roman" w:hAnsi="Times New Roman" w:cs="Times New Roman"/>
-          <w:sz w:val="24"/>
-          <w:szCs w:val="24"/>
-          <w:lang w:val="es-MX"/>
-        </w:rPr>
-        <w:t xml:space="preserve"> (FK)</w:t>
+        <w:t>Atributos: id_jugador (FK), id_partida (FK)</w:t>
       </w:r>
     </w:p>
     <w:p>
@@ -2462,25 +2352,14 @@
           <w:lang w:val="en-US"/>
         </w:rPr>
       </w:pPr>
-      <w:proofErr w:type="spellStart"/>
-      <w:r>
-        <w:rPr>
-          <w:rFonts w:ascii="Times New Roman" w:eastAsia="Times New Roman" w:hAnsi="Times New Roman" w:cs="Times New Roman"/>
-          <w:sz w:val="24"/>
-          <w:szCs w:val="24"/>
-          <w:lang w:val="en-US"/>
-        </w:rPr>
-        <w:t>Jugador_Item</w:t>
-      </w:r>
-      <w:proofErr w:type="spellEnd"/>
-      <w:r>
-        <w:rPr>
-          <w:rFonts w:ascii="Times New Roman" w:eastAsia="Times New Roman" w:hAnsi="Times New Roman" w:cs="Times New Roman"/>
-          <w:sz w:val="24"/>
-          <w:szCs w:val="24"/>
-          <w:lang w:val="en-US"/>
-        </w:rPr>
-        <w:t>:</w:t>
+      <w:r>
+        <w:rPr>
+          <w:rFonts w:ascii="Times New Roman" w:eastAsia="Times New Roman" w:hAnsi="Times New Roman" w:cs="Times New Roman"/>
+          <w:sz w:val="24"/>
+          <w:szCs w:val="24"/>
+          <w:lang w:val="en-US"/>
+        </w:rPr>
+        <w:t>Jugador_Item:</w:t>
       </w:r>
     </w:p>
     <w:p>
@@ -2504,47 +2383,7 @@
           <w:szCs w:val="24"/>
           <w:lang w:val="es-MX"/>
         </w:rPr>
-        <w:t xml:space="preserve">Atributos: </w:t>
-      </w:r>
-      <w:proofErr w:type="spellStart"/>
-      <w:r>
-        <w:rPr>
-          <w:rFonts w:ascii="Times New Roman" w:eastAsia="Times New Roman" w:hAnsi="Times New Roman" w:cs="Times New Roman"/>
-          <w:sz w:val="24"/>
-          <w:szCs w:val="24"/>
-          <w:lang w:val="es-MX"/>
-        </w:rPr>
-        <w:t>id_jugador</w:t>
-      </w:r>
-      <w:proofErr w:type="spellEnd"/>
-      <w:r>
-        <w:rPr>
-          <w:rFonts w:ascii="Times New Roman" w:eastAsia="Times New Roman" w:hAnsi="Times New Roman" w:cs="Times New Roman"/>
-          <w:sz w:val="24"/>
-          <w:szCs w:val="24"/>
-          <w:lang w:val="es-MX"/>
-        </w:rPr>
-        <w:t xml:space="preserve"> (FK), </w:t>
-      </w:r>
-      <w:proofErr w:type="spellStart"/>
-      <w:r>
-        <w:rPr>
-          <w:rFonts w:ascii="Times New Roman" w:eastAsia="Times New Roman" w:hAnsi="Times New Roman" w:cs="Times New Roman"/>
-          <w:sz w:val="24"/>
-          <w:szCs w:val="24"/>
-          <w:lang w:val="es-MX"/>
-        </w:rPr>
-        <w:t>id_item</w:t>
-      </w:r>
-      <w:proofErr w:type="spellEnd"/>
-      <w:r>
-        <w:rPr>
-          <w:rFonts w:ascii="Times New Roman" w:eastAsia="Times New Roman" w:hAnsi="Times New Roman" w:cs="Times New Roman"/>
-          <w:sz w:val="24"/>
-          <w:szCs w:val="24"/>
-          <w:lang w:val="es-MX"/>
-        </w:rPr>
-        <w:t xml:space="preserve"> (FK)</w:t>
+        <w:t>Atributos: id_jugador (FK), id_item (FK)</w:t>
       </w:r>
     </w:p>
     <w:p>
@@ -2585,7 +2424,6 @@
           <w:lang w:val="en-US"/>
         </w:rPr>
       </w:pPr>
-      <w:proofErr w:type="spellStart"/>
       <w:r>
         <w:rPr>
           <w:rFonts w:ascii="Times New Roman" w:eastAsia="Times New Roman" w:hAnsi="Times New Roman" w:cs="Times New Roman"/>
@@ -2604,7 +2442,6 @@
         </w:rPr>
         <w:t>Pokemon</w:t>
       </w:r>
-      <w:proofErr w:type="spellEnd"/>
       <w:r>
         <w:rPr>
           <w:rFonts w:ascii="Times New Roman" w:eastAsia="Times New Roman" w:hAnsi="Times New Roman" w:cs="Times New Roman"/>
@@ -2636,56 +2473,16 @@
           <w:szCs w:val="24"/>
           <w:lang w:val="es-MX"/>
         </w:rPr>
-        <w:t xml:space="preserve">Atributos: </w:t>
-      </w:r>
-      <w:proofErr w:type="spellStart"/>
-      <w:r>
-        <w:rPr>
-          <w:rFonts w:ascii="Times New Roman" w:eastAsia="Times New Roman" w:hAnsi="Times New Roman" w:cs="Times New Roman"/>
-          <w:sz w:val="24"/>
-          <w:szCs w:val="24"/>
-          <w:lang w:val="es-MX"/>
-        </w:rPr>
-        <w:t>id_jugador</w:t>
-      </w:r>
-      <w:proofErr w:type="spellEnd"/>
-      <w:r>
-        <w:rPr>
-          <w:rFonts w:ascii="Times New Roman" w:eastAsia="Times New Roman" w:hAnsi="Times New Roman" w:cs="Times New Roman"/>
-          <w:sz w:val="24"/>
-          <w:szCs w:val="24"/>
-          <w:lang w:val="es-MX"/>
-        </w:rPr>
-        <w:t xml:space="preserve"> (FK), </w:t>
-      </w:r>
-      <w:proofErr w:type="spellStart"/>
-      <w:r>
-        <w:rPr>
-          <w:rFonts w:ascii="Times New Roman" w:eastAsia="Times New Roman" w:hAnsi="Times New Roman" w:cs="Times New Roman"/>
-          <w:sz w:val="24"/>
-          <w:szCs w:val="24"/>
-          <w:lang w:val="es-MX"/>
-        </w:rPr>
-        <w:t>id_</w:t>
-      </w:r>
-      <w:r>
-        <w:rPr>
-          <w:rFonts w:ascii="Times New Roman" w:eastAsia="Times New Roman" w:hAnsi="Times New Roman" w:cs="Times New Roman"/>
-          <w:sz w:val="24"/>
-          <w:szCs w:val="24"/>
-          <w:lang w:val="es-MX"/>
-        </w:rPr>
-        <w:t>pokemon</w:t>
-      </w:r>
-      <w:proofErr w:type="spellEnd"/>
-      <w:r>
-        <w:rPr>
-          <w:rFonts w:ascii="Times New Roman" w:eastAsia="Times New Roman" w:hAnsi="Times New Roman" w:cs="Times New Roman"/>
-          <w:sz w:val="24"/>
-          <w:szCs w:val="24"/>
-          <w:lang w:val="es-MX"/>
-        </w:rPr>
-        <w:t xml:space="preserve"> </w:t>
+        <w:t>Atributos: id_jugador (FK), id_</w:t>
+      </w:r>
+      <w:r>
+        <w:rPr>
+          <w:rFonts w:ascii="Times New Roman" w:eastAsia="Times New Roman" w:hAnsi="Times New Roman" w:cs="Times New Roman"/>
+          <w:sz w:val="24"/>
+          <w:szCs w:val="24"/>
+          <w:lang w:val="es-MX"/>
+        </w:rPr>
+        <w:t xml:space="preserve">pokemon </w:t>
       </w:r>
       <w:r>
         <w:rPr>
@@ -2720,25 +2517,14 @@
         </w:rPr>
         <w:t xml:space="preserve">Propósito: Permite que muchos jugadores tengan varios </w:t>
       </w:r>
-      <w:proofErr w:type="spellStart"/>
-      <w:r>
-        <w:rPr>
-          <w:rFonts w:ascii="Times New Roman" w:eastAsia="Times New Roman" w:hAnsi="Times New Roman" w:cs="Times New Roman"/>
-          <w:sz w:val="24"/>
-          <w:szCs w:val="24"/>
-          <w:lang w:val="es-MX"/>
-        </w:rPr>
-        <w:t>pokemons</w:t>
-      </w:r>
-      <w:proofErr w:type="spellEnd"/>
-      <w:r>
-        <w:rPr>
-          <w:rFonts w:ascii="Times New Roman" w:eastAsia="Times New Roman" w:hAnsi="Times New Roman" w:cs="Times New Roman"/>
-          <w:sz w:val="24"/>
-          <w:szCs w:val="24"/>
-          <w:lang w:val="es-MX"/>
-        </w:rPr>
-        <w:t xml:space="preserve"> </w:t>
+      <w:r>
+        <w:rPr>
+          <w:rFonts w:ascii="Times New Roman" w:eastAsia="Times New Roman" w:hAnsi="Times New Roman" w:cs="Times New Roman"/>
+          <w:sz w:val="24"/>
+          <w:szCs w:val="24"/>
+          <w:lang w:val="es-MX"/>
+        </w:rPr>
+        <w:t xml:space="preserve">pokemons </w:t>
       </w:r>
       <w:r>
         <w:rPr>
@@ -2764,25 +2550,14 @@
           <w:lang w:val="en-US"/>
         </w:rPr>
       </w:pPr>
-      <w:proofErr w:type="spellStart"/>
-      <w:r>
-        <w:rPr>
-          <w:rFonts w:ascii="Times New Roman" w:eastAsia="Times New Roman" w:hAnsi="Times New Roman" w:cs="Times New Roman"/>
-          <w:sz w:val="24"/>
-          <w:szCs w:val="24"/>
-          <w:lang w:val="en-US"/>
-        </w:rPr>
-        <w:t>Pokemon_Tipo</w:t>
-      </w:r>
-      <w:proofErr w:type="spellEnd"/>
-      <w:r>
-        <w:rPr>
-          <w:rFonts w:ascii="Times New Roman" w:eastAsia="Times New Roman" w:hAnsi="Times New Roman" w:cs="Times New Roman"/>
-          <w:sz w:val="24"/>
-          <w:szCs w:val="24"/>
-          <w:lang w:val="en-US"/>
-        </w:rPr>
-        <w:t>:</w:t>
+      <w:r>
+        <w:rPr>
+          <w:rFonts w:ascii="Times New Roman" w:eastAsia="Times New Roman" w:hAnsi="Times New Roman" w:cs="Times New Roman"/>
+          <w:sz w:val="24"/>
+          <w:szCs w:val="24"/>
+          <w:lang w:val="en-US"/>
+        </w:rPr>
+        <w:t>Pokemon_Tipo:</w:t>
       </w:r>
     </w:p>
     <w:p>
@@ -2806,47 +2581,7 @@
           <w:szCs w:val="24"/>
           <w:lang w:val="es-MX"/>
         </w:rPr>
-        <w:t xml:space="preserve">Atributos: </w:t>
-      </w:r>
-      <w:proofErr w:type="spellStart"/>
-      <w:r>
-        <w:rPr>
-          <w:rFonts w:ascii="Times New Roman" w:eastAsia="Times New Roman" w:hAnsi="Times New Roman" w:cs="Times New Roman"/>
-          <w:sz w:val="24"/>
-          <w:szCs w:val="24"/>
-          <w:lang w:val="es-MX"/>
-        </w:rPr>
-        <w:t>id_pokemon</w:t>
-      </w:r>
-      <w:proofErr w:type="spellEnd"/>
-      <w:r>
-        <w:rPr>
-          <w:rFonts w:ascii="Times New Roman" w:eastAsia="Times New Roman" w:hAnsi="Times New Roman" w:cs="Times New Roman"/>
-          <w:sz w:val="24"/>
-          <w:szCs w:val="24"/>
-          <w:lang w:val="es-MX"/>
-        </w:rPr>
-        <w:t xml:space="preserve"> (FK), </w:t>
-      </w:r>
-      <w:proofErr w:type="spellStart"/>
-      <w:r>
-        <w:rPr>
-          <w:rFonts w:ascii="Times New Roman" w:eastAsia="Times New Roman" w:hAnsi="Times New Roman" w:cs="Times New Roman"/>
-          <w:sz w:val="24"/>
-          <w:szCs w:val="24"/>
-          <w:lang w:val="es-MX"/>
-        </w:rPr>
-        <w:t>id_tipo</w:t>
-      </w:r>
-      <w:proofErr w:type="spellEnd"/>
-      <w:r>
-        <w:rPr>
-          <w:rFonts w:ascii="Times New Roman" w:eastAsia="Times New Roman" w:hAnsi="Times New Roman" w:cs="Times New Roman"/>
-          <w:sz w:val="24"/>
-          <w:szCs w:val="24"/>
-          <w:lang w:val="es-MX"/>
-        </w:rPr>
-        <w:t xml:space="preserve"> (FK)</w:t>
+        <w:t>Atributos: id_pokemon (FK), id_tipo (FK)</w:t>
       </w:r>
     </w:p>
     <w:p>
@@ -2887,25 +2622,14 @@
           <w:lang w:val="en-US"/>
         </w:rPr>
       </w:pPr>
-      <w:proofErr w:type="spellStart"/>
-      <w:r>
-        <w:rPr>
-          <w:rFonts w:ascii="Times New Roman" w:eastAsia="Times New Roman" w:hAnsi="Times New Roman" w:cs="Times New Roman"/>
-          <w:sz w:val="24"/>
-          <w:szCs w:val="24"/>
-          <w:lang w:val="en-US"/>
-        </w:rPr>
-        <w:t>Pokemon_Condicion</w:t>
-      </w:r>
-      <w:proofErr w:type="spellEnd"/>
-      <w:r>
-        <w:rPr>
-          <w:rFonts w:ascii="Times New Roman" w:eastAsia="Times New Roman" w:hAnsi="Times New Roman" w:cs="Times New Roman"/>
-          <w:sz w:val="24"/>
-          <w:szCs w:val="24"/>
-          <w:lang w:val="en-US"/>
-        </w:rPr>
-        <w:t>:</w:t>
+      <w:r>
+        <w:rPr>
+          <w:rFonts w:ascii="Times New Roman" w:eastAsia="Times New Roman" w:hAnsi="Times New Roman" w:cs="Times New Roman"/>
+          <w:sz w:val="24"/>
+          <w:szCs w:val="24"/>
+          <w:lang w:val="en-US"/>
+        </w:rPr>
+        <w:t>Pokemon_Condicion:</w:t>
       </w:r>
     </w:p>
     <w:p>
@@ -2922,65 +2646,14 @@
           <w:lang w:val="en-US"/>
         </w:rPr>
       </w:pPr>
-      <w:proofErr w:type="spellStart"/>
-      <w:r>
-        <w:rPr>
-          <w:rFonts w:ascii="Times New Roman" w:eastAsia="Times New Roman" w:hAnsi="Times New Roman" w:cs="Times New Roman"/>
-          <w:sz w:val="24"/>
-          <w:szCs w:val="24"/>
-          <w:lang w:val="en-US"/>
-        </w:rPr>
-        <w:t>Atributos</w:t>
-      </w:r>
-      <w:proofErr w:type="spellEnd"/>
-      <w:r>
-        <w:rPr>
-          <w:rFonts w:ascii="Times New Roman" w:eastAsia="Times New Roman" w:hAnsi="Times New Roman" w:cs="Times New Roman"/>
-          <w:sz w:val="24"/>
-          <w:szCs w:val="24"/>
-          <w:lang w:val="en-US"/>
-        </w:rPr>
-        <w:t xml:space="preserve">: </w:t>
-      </w:r>
-      <w:proofErr w:type="spellStart"/>
-      <w:r>
-        <w:rPr>
-          <w:rFonts w:ascii="Times New Roman" w:eastAsia="Times New Roman" w:hAnsi="Times New Roman" w:cs="Times New Roman"/>
-          <w:sz w:val="24"/>
-          <w:szCs w:val="24"/>
-          <w:lang w:val="en-US"/>
-        </w:rPr>
-        <w:t>id_pokemon</w:t>
-      </w:r>
-      <w:proofErr w:type="spellEnd"/>
-      <w:r>
-        <w:rPr>
-          <w:rFonts w:ascii="Times New Roman" w:eastAsia="Times New Roman" w:hAnsi="Times New Roman" w:cs="Times New Roman"/>
-          <w:sz w:val="24"/>
-          <w:szCs w:val="24"/>
-          <w:lang w:val="en-US"/>
-        </w:rPr>
-        <w:t xml:space="preserve"> (FK), </w:t>
-      </w:r>
-      <w:proofErr w:type="spellStart"/>
-      <w:r>
-        <w:rPr>
-          <w:rFonts w:ascii="Times New Roman" w:eastAsia="Times New Roman" w:hAnsi="Times New Roman" w:cs="Times New Roman"/>
-          <w:sz w:val="24"/>
-          <w:szCs w:val="24"/>
-          <w:lang w:val="en-US"/>
-        </w:rPr>
-        <w:t>id_condicion</w:t>
-      </w:r>
-      <w:proofErr w:type="spellEnd"/>
-      <w:r>
-        <w:rPr>
-          <w:rFonts w:ascii="Times New Roman" w:eastAsia="Times New Roman" w:hAnsi="Times New Roman" w:cs="Times New Roman"/>
-          <w:sz w:val="24"/>
-          <w:szCs w:val="24"/>
-          <w:lang w:val="en-US"/>
-        </w:rPr>
-        <w:t xml:space="preserve"> (FK)</w:t>
+      <w:r>
+        <w:rPr>
+          <w:rFonts w:ascii="Times New Roman" w:eastAsia="Times New Roman" w:hAnsi="Times New Roman" w:cs="Times New Roman"/>
+          <w:sz w:val="24"/>
+          <w:szCs w:val="24"/>
+          <w:lang w:val="en-US"/>
+        </w:rPr>
+        <w:t>Atributos: id_pokemon (FK), id_condicion (FK)</w:t>
       </w:r>
     </w:p>
     <w:p>
@@ -5846,6 +5519,7 @@
   <w:style w:type="character" w:default="1" w:styleId="DefaultParagraphFont">
     <w:name w:val="Default Paragraph Font"/>
     <w:uiPriority w:val="1"/>
+    <w:semiHidden/>
     <w:unhideWhenUsed/>
   </w:style>
   <w:style w:type="table" w:default="1" w:styleId="TableNormal">

</xml_diff>